<commit_message>
Almost done Part A
Might add a little bit more of explanation
</commit_message>
<xml_diff>
--- a/CNN.docx
+++ b/CNN.docx
@@ -20,13 +20,34 @@
     </w:p>
     <w:p>
       <w:r>
-        <w:t xml:space="preserve">Convolutional Neural Networks are deep, feed forward artificial neural networks used for analyzing visual imagery. The aim of this part of the assignment is to design a convolutional neural network to recognize the handwritten digits in the MNIST database. The MNIST database is separated into training and testing datasets. For this </w:t>
+        <w:t>Convolutional Neural Networks are deep, feed forward artificial neural networks used for analyzing visual imagery. The aim of this part of the assignment is to design a convolutional neural network to recognize the handwritten digits in the MNIST database.</w:t>
+      </w:r>
+      <w:r>
+        <w:t xml:space="preserve"> We have used python along with the theano library for this project.</w:t>
+      </w:r>
+      <w:r>
+        <w:t xml:space="preserve"> The</w:t>
+      </w:r>
+      <w:r>
+        <w:t xml:space="preserve"> MNIST database contains handwritten digit 28*28 pixel images</w:t>
+      </w:r>
+      <w:r>
+        <w:t xml:space="preserve"> </w:t>
+      </w:r>
+      <w:r>
+        <w:t>for</w:t>
+      </w:r>
+      <w:r>
+        <w:t xml:space="preserve"> this </w:t>
       </w:r>
       <w:r>
         <w:t>assignment,</w:t>
       </w:r>
       <w:r>
         <w:t xml:space="preserve"> we have used the first 12000 records for training and the first 2000 records for testing.</w:t>
+      </w:r>
+      <w:r>
+        <w:t xml:space="preserve"> We use different algorithms to train the neural networks and evaluate their performance.</w:t>
       </w:r>
     </w:p>
     <w:p/>
@@ -185,148 +206,124 @@
         <w:rPr>
           <w:rFonts w:asciiTheme="majorHAnsi" w:eastAsia="Times New Roman" w:hAnsiTheme="majorHAnsi"/>
         </w:rPr>
-        <w:t xml:space="preserve"> • A </w:t>
-      </w:r>
-      <w:proofErr w:type="spellStart"/>
+        <w:t xml:space="preserve"> • A softmax layer </w:t>
+      </w:r>
+      <w:r>
+        <w:rPr>
+          <w:rFonts w:ascii="Cambria Math" w:eastAsia="Cambria Math" w:hAnsi="Cambria Math" w:cs="Cambria Math"/>
+        </w:rPr>
+        <w:t>𝐹</w:t>
+      </w:r>
       <w:r>
         <w:rPr>
           <w:rFonts w:asciiTheme="majorHAnsi" w:eastAsia="Times New Roman" w:hAnsiTheme="majorHAnsi"/>
         </w:rPr>
-        <w:t>softmax</w:t>
-      </w:r>
-      <w:proofErr w:type="spellEnd"/>
+        <w:t>4</w:t>
+      </w:r>
       <w:r>
         <w:rPr>
           <w:rFonts w:asciiTheme="majorHAnsi" w:eastAsia="Times New Roman" w:hAnsiTheme="majorHAnsi"/>
         </w:rPr>
-        <w:t xml:space="preserve"> layer </w:t>
+        <w:t xml:space="preserve"> </w:t>
+      </w:r>
+      <w:r>
+        <w:rPr>
+          <w:rFonts w:asciiTheme="majorHAnsi" w:eastAsia="Times New Roman" w:hAnsiTheme="majorHAnsi"/>
+        </w:rPr>
+        <w:t>of size 10.</w:t>
+      </w:r>
+    </w:p>
+    <w:p>
+      <w:pPr>
+        <w:rPr>
+          <w:rFonts w:asciiTheme="majorHAnsi" w:eastAsia="Times New Roman" w:hAnsiTheme="majorHAnsi"/>
+        </w:rPr>
+      </w:pPr>
+    </w:p>
+    <w:p>
+      <w:pPr>
+        <w:rPr>
+          <w:rFonts w:asciiTheme="majorHAnsi" w:eastAsia="Times New Roman" w:hAnsiTheme="majorHAnsi"/>
+        </w:rPr>
+      </w:pPr>
+      <w:r>
+        <w:rPr>
+          <w:rFonts w:asciiTheme="majorHAnsi" w:eastAsia="Times New Roman" w:hAnsiTheme="majorHAnsi"/>
+        </w:rPr>
+        <w:t>We trained</w:t>
+      </w:r>
+      <w:r>
+        <w:rPr>
+          <w:rFonts w:asciiTheme="majorHAnsi" w:eastAsia="Times New Roman" w:hAnsiTheme="majorHAnsi"/>
+        </w:rPr>
+        <w:t xml:space="preserve"> the network using ReLu activation functions for neurons and mini batc</w:t>
+      </w:r>
+      <w:r>
+        <w:rPr>
+          <w:rFonts w:asciiTheme="majorHAnsi" w:eastAsia="Times New Roman" w:hAnsiTheme="majorHAnsi"/>
+        </w:rPr>
+        <w:t xml:space="preserve">h gradient descent </w:t>
+      </w:r>
+      <w:r>
+        <w:rPr>
+          <w:rFonts w:asciiTheme="majorHAnsi" w:eastAsia="Times New Roman" w:hAnsiTheme="majorHAnsi"/>
+        </w:rPr>
+        <w:t>learning. We</w:t>
+      </w:r>
+      <w:r>
+        <w:rPr>
+          <w:rFonts w:asciiTheme="majorHAnsi" w:eastAsia="Times New Roman" w:hAnsiTheme="majorHAnsi"/>
+        </w:rPr>
+        <w:t xml:space="preserve"> used the following parameters-</w:t>
+      </w:r>
+      <w:r>
+        <w:rPr>
+          <w:rFonts w:asciiTheme="majorHAnsi" w:eastAsia="Times New Roman" w:hAnsiTheme="majorHAnsi"/>
+        </w:rPr>
+        <w:t xml:space="preserve">batch size 128, learning rate </w:t>
       </w:r>
       <w:r>
         <w:rPr>
           <w:rFonts w:ascii="Cambria Math" w:eastAsia="Cambria Math" w:hAnsi="Cambria Math" w:cs="Cambria Math"/>
         </w:rPr>
-        <w:t>𝐹</w:t>
+        <w:t>𝛼</w:t>
       </w:r>
       <w:r>
         <w:rPr>
           <w:rFonts w:asciiTheme="majorHAnsi" w:eastAsia="Times New Roman" w:hAnsiTheme="majorHAnsi"/>
         </w:rPr>
-        <w:t>4</w:t>
+        <w:t xml:space="preserve"> = 0.05 and decay parameter </w:t>
+      </w:r>
+      <w:r>
+        <w:rPr>
+          <w:rFonts w:ascii="Cambria Math" w:eastAsia="Cambria Math" w:hAnsi="Cambria Math" w:cs="Cambria Math"/>
+        </w:rPr>
+        <w:t>𝛽</w:t>
       </w:r>
       <w:r>
         <w:rPr>
           <w:rFonts w:asciiTheme="majorHAnsi" w:eastAsia="Times New Roman" w:hAnsiTheme="majorHAnsi"/>
         </w:rPr>
-        <w:t xml:space="preserve"> </w:t>
+        <w:t xml:space="preserve"> = 10</w:t>
       </w:r>
       <w:r>
         <w:rPr>
           <w:rFonts w:asciiTheme="majorHAnsi" w:eastAsia="Times New Roman" w:hAnsiTheme="majorHAnsi"/>
         </w:rPr>
-        <w:t>of size 10.</w:t>
-      </w:r>
-    </w:p>
-    <w:p>
-      <w:pPr>
+        <w:t>^</w:t>
+      </w:r>
+      <w:r>
         <w:rPr>
           <w:rFonts w:asciiTheme="majorHAnsi" w:eastAsia="Times New Roman" w:hAnsiTheme="majorHAnsi"/>
         </w:rPr>
-      </w:pPr>
-    </w:p>
-    <w:p>
-      <w:pPr>
+        <w:t>−4</w:t>
+      </w:r>
+      <w:r>
         <w:rPr>
           <w:rFonts w:asciiTheme="majorHAnsi" w:eastAsia="Times New Roman" w:hAnsiTheme="majorHAnsi"/>
         </w:rPr>
-      </w:pPr>
-      <w:r>
-        <w:rPr>
-          <w:rFonts w:asciiTheme="majorHAnsi" w:eastAsia="Times New Roman" w:hAnsiTheme="majorHAnsi"/>
-        </w:rPr>
-        <w:t>We trained</w:t>
-      </w:r>
-      <w:r>
-        <w:rPr>
-          <w:rFonts w:asciiTheme="majorHAnsi" w:eastAsia="Times New Roman" w:hAnsiTheme="majorHAnsi"/>
-        </w:rPr>
-        <w:t xml:space="preserve"> the network using </w:t>
-      </w:r>
-      <w:proofErr w:type="spellStart"/>
-      <w:r>
-        <w:rPr>
-          <w:rFonts w:asciiTheme="majorHAnsi" w:eastAsia="Times New Roman" w:hAnsiTheme="majorHAnsi"/>
-        </w:rPr>
-        <w:t>ReLu</w:t>
-      </w:r>
-      <w:proofErr w:type="spellEnd"/>
-      <w:r>
-        <w:rPr>
-          <w:rFonts w:asciiTheme="majorHAnsi" w:eastAsia="Times New Roman" w:hAnsiTheme="majorHAnsi"/>
-        </w:rPr>
-        <w:t xml:space="preserve"> activation functions for neurons and mini batc</w:t>
-      </w:r>
-      <w:r>
-        <w:rPr>
-          <w:rFonts w:asciiTheme="majorHAnsi" w:eastAsia="Times New Roman" w:hAnsiTheme="majorHAnsi"/>
-        </w:rPr>
-        <w:t>h gradient descent learning. We used the following parameters-</w:t>
-      </w:r>
-    </w:p>
-    <w:p>
-      <w:pPr>
-        <w:rPr>
-          <w:rFonts w:asciiTheme="majorHAnsi" w:eastAsia="Times New Roman" w:hAnsiTheme="majorHAnsi"/>
-        </w:rPr>
-      </w:pPr>
-      <w:r>
-        <w:rPr>
-          <w:rFonts w:asciiTheme="majorHAnsi" w:eastAsia="Times New Roman" w:hAnsiTheme="majorHAnsi"/>
-        </w:rPr>
-        <w:t xml:space="preserve"> batch size 128, learning rate </w:t>
-      </w:r>
-      <w:r>
-        <w:rPr>
-          <w:rFonts w:ascii="Cambria Math" w:eastAsia="Cambria Math" w:hAnsi="Cambria Math" w:cs="Cambria Math"/>
-        </w:rPr>
-        <w:t>𝛼</w:t>
-      </w:r>
-      <w:r>
-        <w:rPr>
-          <w:rFonts w:asciiTheme="majorHAnsi" w:eastAsia="Times New Roman" w:hAnsiTheme="majorHAnsi"/>
-        </w:rPr>
-        <w:t xml:space="preserve"> = 0.05 and decay parameter </w:t>
-      </w:r>
-      <w:r>
-        <w:rPr>
-          <w:rFonts w:ascii="Cambria Math" w:eastAsia="Cambria Math" w:hAnsi="Cambria Math" w:cs="Cambria Math"/>
-        </w:rPr>
-        <w:t>𝛽</w:t>
-      </w:r>
-      <w:r>
-        <w:rPr>
-          <w:rFonts w:asciiTheme="majorHAnsi" w:eastAsia="Times New Roman" w:hAnsiTheme="majorHAnsi"/>
-        </w:rPr>
-        <w:t xml:space="preserve"> = 10</w:t>
-      </w:r>
-      <w:r>
-        <w:rPr>
-          <w:rFonts w:asciiTheme="majorHAnsi" w:eastAsia="Times New Roman" w:hAnsiTheme="majorHAnsi"/>
-        </w:rPr>
-        <w:t>^</w:t>
-      </w:r>
-      <w:r>
-        <w:rPr>
-          <w:rFonts w:asciiTheme="majorHAnsi" w:eastAsia="Times New Roman" w:hAnsiTheme="majorHAnsi"/>
-        </w:rPr>
-        <w:t>−4</w:t>
-      </w:r>
-    </w:p>
-    <w:p>
-      <w:pPr>
-        <w:rPr>
-          <w:rFonts w:asciiTheme="majorHAnsi" w:eastAsia="Times New Roman" w:hAnsiTheme="majorHAnsi"/>
-        </w:rPr>
-      </w:pPr>
+        <w:t xml:space="preserve">. </w:t>
+      </w:r>
     </w:p>
     <w:p>
       <w:pPr>
@@ -380,8 +377,8 @@
           <w:noProof/>
         </w:rPr>
         <w:drawing>
-          <wp:inline distT="0" distB="0" distL="0" distR="0" wp14:anchorId="7BFF2F69" wp14:editId="58743F29">
-            <wp:extent cx="5080635" cy="3810476"/>
+          <wp:inline distT="0" distB="0" distL="0" distR="0" wp14:anchorId="7BFF2F69" wp14:editId="7860B419">
+            <wp:extent cx="4575387" cy="3431540"/>
             <wp:effectExtent l="0" t="0" r="0" b="0"/>
             <wp:docPr id="2" name="Picture 2"/>
             <wp:cNvGraphicFramePr>
@@ -409,7 +406,7 @@
                   <pic:spPr>
                     <a:xfrm>
                       <a:off x="0" y="0"/>
-                      <a:ext cx="5113679" cy="3835259"/>
+                      <a:ext cx="4626607" cy="3469955"/>
                     </a:xfrm>
                     <a:prstGeom prst="rect">
                       <a:avLst/>
@@ -507,6 +504,33 @@
         <w:t>As we can see from the graphs, as the convolutional neural network was trained, the training cost decreased while the test accuracy increased against the number of iterations.</w:t>
       </w:r>
     </w:p>
+    <w:p/>
+    <w:p>
+      <w:pPr>
+        <w:pStyle w:val="Heading3"/>
+      </w:pPr>
+      <w:r>
+        <w:t>Feature Maps at the convolution and pooling layer:</w:t>
+      </w:r>
+    </w:p>
+    <w:p>
+      <w:r>
+        <w:t>At the convolutional layer, each convolutional neuron processes data for its receptive fields.</w:t>
+      </w:r>
+      <w:r>
+        <w:t xml:space="preserve"> At the convolution layer feature maps are applied to the images and feature maps are produced. The feature map is the output of one filter applied to the previous layer. Each position results in an activation of a neuron and output is collected in the feature map.</w:t>
+      </w:r>
+    </w:p>
+    <w:p>
+      <w:r>
+        <w:t>The pooling layer helps to reduce the dimensions of the feature maps.</w:t>
+      </w:r>
+    </w:p>
+    <w:p>
+      <w:r>
+        <w:t>The images given below show the 15 and 20 feature maps for the convolution C1 and convolution C2. It also shows the feature maps at Pooling layer P1 and pooling layer P2.</w:t>
+      </w:r>
+    </w:p>
     <w:p>
       <w:r>
         <w:br w:type="page"/>
@@ -517,6 +541,9 @@
         <w:pStyle w:val="Heading2"/>
       </w:pPr>
       <w:r>
+        <w:t xml:space="preserve">Feature Maps- </w:t>
+      </w:r>
+      <w:r>
         <w:t>Sample 1:</w:t>
       </w:r>
     </w:p>
@@ -529,6 +556,123 @@
       </w:r>
     </w:p>
     <w:p>
+      <w:r>
+        <w:rPr>
+          <w:noProof/>
+        </w:rPr>
+        <mc:AlternateContent>
+          <mc:Choice Requires="wps">
+            <w:drawing>
+              <wp:anchor distT="0" distB="0" distL="114300" distR="114300" simplePos="0" relativeHeight="251687936" behindDoc="0" locked="0" layoutInCell="1" allowOverlap="1" wp14:anchorId="6AB3C8F6" wp14:editId="3AD31FD7">
+                <wp:simplePos x="0" y="0"/>
+                <wp:positionH relativeFrom="column">
+                  <wp:posOffset>2933190</wp:posOffset>
+                </wp:positionH>
+                <wp:positionV relativeFrom="paragraph">
+                  <wp:posOffset>3704680</wp:posOffset>
+                </wp:positionV>
+                <wp:extent cx="3709035" cy="287655"/>
+                <wp:effectExtent l="0" t="0" r="0" b="0"/>
+                <wp:wrapTight wrapText="bothSides">
+                  <wp:wrapPolygon edited="0">
+                    <wp:start x="0" y="0"/>
+                    <wp:lineTo x="0" y="20571"/>
+                    <wp:lineTo x="21448" y="20571"/>
+                    <wp:lineTo x="21448" y="0"/>
+                    <wp:lineTo x="0" y="0"/>
+                  </wp:wrapPolygon>
+                </wp:wrapTight>
+                <wp:docPr id="5" name="Text Box 5"/>
+                <wp:cNvGraphicFramePr/>
+                <a:graphic xmlns:a="http://schemas.openxmlformats.org/drawingml/2006/main">
+                  <a:graphicData uri="http://schemas.microsoft.com/office/word/2010/wordprocessingShape">
+                    <wps:wsp>
+                      <wps:cNvSpPr txBox="1"/>
+                      <wps:spPr>
+                        <a:xfrm>
+                          <a:off x="0" y="0"/>
+                          <a:ext cx="3709035" cy="287655"/>
+                        </a:xfrm>
+                        <a:prstGeom prst="rect">
+                          <a:avLst/>
+                        </a:prstGeom>
+                        <a:solidFill>
+                          <a:prstClr val="white"/>
+                        </a:solidFill>
+                        <a:ln>
+                          <a:noFill/>
+                        </a:ln>
+                        <a:effectLst/>
+                      </wps:spPr>
+                      <wps:txbx>
+                        <w:txbxContent>
+                          <w:p>
+                            <w:pPr>
+                              <w:pStyle w:val="Caption"/>
+                              <w:jc w:val="center"/>
+                              <w:rPr>
+                                <w:noProof/>
+                                <w:sz w:val="22"/>
+                                <w:szCs w:val="22"/>
+                              </w:rPr>
+                            </w:pPr>
+                            <w:r>
+                              <w:rPr>
+                                <w:sz w:val="22"/>
+                                <w:szCs w:val="22"/>
+                              </w:rPr>
+                              <w:t>Pooling P1</w:t>
+                            </w:r>
+                          </w:p>
+                        </w:txbxContent>
+                      </wps:txbx>
+                      <wps:bodyPr rot="0" spcFirstLastPara="0" vertOverflow="overflow" horzOverflow="overflow" vert="horz" wrap="square" lIns="0" tIns="0" rIns="0" bIns="0" numCol="1" spcCol="0" rtlCol="0" fromWordArt="0" anchor="t" anchorCtr="0" forceAA="0" compatLnSpc="1">
+                        <a:prstTxWarp prst="textNoShape">
+                          <a:avLst/>
+                        </a:prstTxWarp>
+                        <a:spAutoFit/>
+                      </wps:bodyPr>
+                    </wps:wsp>
+                  </a:graphicData>
+                </a:graphic>
+              </wp:anchor>
+            </w:drawing>
+          </mc:Choice>
+          <mc:Fallback>
+            <w:pict>
+              <v:shapetype w14:anchorId="6AB3C8F6" id="_x0000_t202" coordsize="21600,21600" o:spt="202" path="m0,0l0,21600,21600,21600,21600,0xe">
+                <v:stroke joinstyle="miter"/>
+                <v:path gradientshapeok="t" o:connecttype="rect"/>
+              </v:shapetype>
+              <v:shape id="Text Box 5" o:spid="_x0000_s1026" type="#_x0000_t202" style="position:absolute;margin-left:230.95pt;margin-top:291.7pt;width:292.05pt;height:22.65pt;z-index:251687936;visibility:visible;mso-wrap-style:square;mso-wrap-distance-left:9pt;mso-wrap-distance-top:0;mso-wrap-distance-right:9pt;mso-wrap-distance-bottom:0;mso-position-horizontal:absolute;mso-position-horizontal-relative:text;mso-position-vertical:absolute;mso-position-vertical-relative:text;v-text-anchor:top" o:gfxdata="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" stroked="f">
+                <v:textbox style="mso-fit-shape-to-text:t" inset="0,0,0,0">
+                  <w:txbxContent>
+                    <w:p>
+                      <w:pPr>
+                        <w:pStyle w:val="Caption"/>
+                        <w:jc w:val="center"/>
+                        <w:rPr>
+                          <w:noProof/>
+                          <w:sz w:val="22"/>
+                          <w:szCs w:val="22"/>
+                        </w:rPr>
+                      </w:pPr>
+                      <w:r>
+                        <w:rPr>
+                          <w:sz w:val="22"/>
+                          <w:szCs w:val="22"/>
+                        </w:rPr>
+                        <w:t>Pooling P1</w:t>
+                      </w:r>
+                    </w:p>
+                  </w:txbxContent>
+                </v:textbox>
+                <w10:wrap type="tight"/>
+              </v:shape>
+            </w:pict>
+          </mc:Fallback>
+        </mc:AlternateContent>
+      </w:r>
       <w:r>
         <w:rPr>
           <w:noProof/>
@@ -668,8 +812,121 @@
         <w:rPr>
           <w:noProof/>
         </w:rPr>
+        <mc:AlternateContent>
+          <mc:Choice Requires="wps">
+            <w:drawing>
+              <wp:anchor distT="0" distB="0" distL="114300" distR="114300" simplePos="0" relativeHeight="251685888" behindDoc="0" locked="0" layoutInCell="1" allowOverlap="1" wp14:anchorId="2D920628" wp14:editId="4CC925D2">
+                <wp:simplePos x="0" y="0"/>
+                <wp:positionH relativeFrom="column">
+                  <wp:posOffset>-4003040</wp:posOffset>
+                </wp:positionH>
+                <wp:positionV relativeFrom="paragraph">
+                  <wp:posOffset>3174365</wp:posOffset>
+                </wp:positionV>
+                <wp:extent cx="3709035" cy="287655"/>
+                <wp:effectExtent l="0" t="0" r="0" b="0"/>
+                <wp:wrapTight wrapText="bothSides">
+                  <wp:wrapPolygon edited="0">
+                    <wp:start x="0" y="0"/>
+                    <wp:lineTo x="0" y="20571"/>
+                    <wp:lineTo x="21448" y="20571"/>
+                    <wp:lineTo x="21448" y="0"/>
+                    <wp:lineTo x="0" y="0"/>
+                  </wp:wrapPolygon>
+                </wp:wrapTight>
+                <wp:docPr id="4" name="Text Box 4"/>
+                <wp:cNvGraphicFramePr/>
+                <a:graphic xmlns:a="http://schemas.openxmlformats.org/drawingml/2006/main">
+                  <a:graphicData uri="http://schemas.microsoft.com/office/word/2010/wordprocessingShape">
+                    <wps:wsp>
+                      <wps:cNvSpPr txBox="1"/>
+                      <wps:spPr>
+                        <a:xfrm>
+                          <a:off x="0" y="0"/>
+                          <a:ext cx="3709035" cy="287655"/>
+                        </a:xfrm>
+                        <a:prstGeom prst="rect">
+                          <a:avLst/>
+                        </a:prstGeom>
+                        <a:solidFill>
+                          <a:prstClr val="white"/>
+                        </a:solidFill>
+                        <a:ln>
+                          <a:noFill/>
+                        </a:ln>
+                        <a:effectLst/>
+                      </wps:spPr>
+                      <wps:txbx>
+                        <w:txbxContent>
+                          <w:p>
+                            <w:pPr>
+                              <w:pStyle w:val="Caption"/>
+                              <w:jc w:val="center"/>
+                              <w:rPr>
+                                <w:noProof/>
+                                <w:sz w:val="22"/>
+                                <w:szCs w:val="22"/>
+                              </w:rPr>
+                            </w:pPr>
+                            <w:r>
+                              <w:rPr>
+                                <w:sz w:val="22"/>
+                                <w:szCs w:val="22"/>
+                              </w:rPr>
+                              <w:t>Convolution C1</w:t>
+                            </w:r>
+                          </w:p>
+                        </w:txbxContent>
+                      </wps:txbx>
+                      <wps:bodyPr rot="0" spcFirstLastPara="0" vertOverflow="overflow" horzOverflow="overflow" vert="horz" wrap="square" lIns="0" tIns="0" rIns="0" bIns="0" numCol="1" spcCol="0" rtlCol="0" fromWordArt="0" anchor="t" anchorCtr="0" forceAA="0" compatLnSpc="1">
+                        <a:prstTxWarp prst="textNoShape">
+                          <a:avLst/>
+                        </a:prstTxWarp>
+                        <a:spAutoFit/>
+                      </wps:bodyPr>
+                    </wps:wsp>
+                  </a:graphicData>
+                </a:graphic>
+              </wp:anchor>
+            </w:drawing>
+          </mc:Choice>
+          <mc:Fallback>
+            <w:pict>
+              <v:shape w14:anchorId="2D920628" id="Text Box 4" o:spid="_x0000_s1027" type="#_x0000_t202" style="position:absolute;margin-left:-315.2pt;margin-top:249.95pt;width:292.05pt;height:22.65pt;z-index:251685888;visibility:visible;mso-wrap-style:square;mso-wrap-distance-left:9pt;mso-wrap-distance-top:0;mso-wrap-distance-right:9pt;mso-wrap-distance-bottom:0;mso-position-horizontal:absolute;mso-position-horizontal-relative:text;mso-position-vertical:absolute;mso-position-vertical-relative:text;v-text-anchor:top" o:gfxdata="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" stroked="f">
+                <v:textbox style="mso-fit-shape-to-text:t" inset="0,0,0,0">
+                  <w:txbxContent>
+                    <w:p>
+                      <w:pPr>
+                        <w:pStyle w:val="Caption"/>
+                        <w:jc w:val="center"/>
+                        <w:rPr>
+                          <w:noProof/>
+                          <w:sz w:val="22"/>
+                          <w:szCs w:val="22"/>
+                        </w:rPr>
+                      </w:pPr>
+                      <w:r>
+                        <w:rPr>
+                          <w:sz w:val="22"/>
+                          <w:szCs w:val="22"/>
+                        </w:rPr>
+                        <w:t>Convolution C1</w:t>
+                      </w:r>
+                    </w:p>
+                  </w:txbxContent>
+                </v:textbox>
+                <w10:wrap type="tight"/>
+              </v:shape>
+            </w:pict>
+          </mc:Fallback>
+        </mc:AlternateContent>
+      </w:r>
+      <w:r>
+        <w:rPr>
+          <w:noProof/>
+        </w:rPr>
         <w:drawing>
-          <wp:anchor distT="0" distB="0" distL="114300" distR="114300" simplePos="0" relativeHeight="251658240" behindDoc="0" locked="0" layoutInCell="1" allowOverlap="1" wp14:anchorId="5887813E" wp14:editId="1E0F0AEE">
+          <wp:anchor distT="0" distB="0" distL="114300" distR="114300" simplePos="0" relativeHeight="251658240" behindDoc="0" locked="0" layoutInCell="1" allowOverlap="1" wp14:anchorId="5887813E" wp14:editId="1F94C3F9">
             <wp:simplePos x="0" y="0"/>
             <wp:positionH relativeFrom="column">
               <wp:posOffset>-4003040</wp:posOffset>
@@ -735,6 +992,246 @@
     </w:p>
     <w:p/>
     <w:p>
+      <w:r>
+        <w:rPr>
+          <w:noProof/>
+        </w:rPr>
+        <mc:AlternateContent>
+          <mc:Choice Requires="wps">
+            <w:drawing>
+              <wp:anchor distT="0" distB="0" distL="114300" distR="114300" simplePos="0" relativeHeight="251692032" behindDoc="0" locked="0" layoutInCell="1" allowOverlap="1" wp14:anchorId="2B7CE512" wp14:editId="20B5A9E6">
+                <wp:simplePos x="0" y="0"/>
+                <wp:positionH relativeFrom="column">
+                  <wp:posOffset>2677160</wp:posOffset>
+                </wp:positionH>
+                <wp:positionV relativeFrom="paragraph">
+                  <wp:posOffset>3441065</wp:posOffset>
+                </wp:positionV>
+                <wp:extent cx="3709035" cy="287655"/>
+                <wp:effectExtent l="0" t="0" r="0" b="0"/>
+                <wp:wrapTight wrapText="bothSides">
+                  <wp:wrapPolygon edited="0">
+                    <wp:start x="0" y="0"/>
+                    <wp:lineTo x="0" y="20571"/>
+                    <wp:lineTo x="21448" y="20571"/>
+                    <wp:lineTo x="21448" y="0"/>
+                    <wp:lineTo x="0" y="0"/>
+                  </wp:wrapPolygon>
+                </wp:wrapTight>
+                <wp:docPr id="8" name="Text Box 8"/>
+                <wp:cNvGraphicFramePr/>
+                <a:graphic xmlns:a="http://schemas.openxmlformats.org/drawingml/2006/main">
+                  <a:graphicData uri="http://schemas.microsoft.com/office/word/2010/wordprocessingShape">
+                    <wps:wsp>
+                      <wps:cNvSpPr txBox="1"/>
+                      <wps:spPr>
+                        <a:xfrm>
+                          <a:off x="0" y="0"/>
+                          <a:ext cx="3709035" cy="287655"/>
+                        </a:xfrm>
+                        <a:prstGeom prst="rect">
+                          <a:avLst/>
+                        </a:prstGeom>
+                        <a:solidFill>
+                          <a:prstClr val="white"/>
+                        </a:solidFill>
+                        <a:ln>
+                          <a:noFill/>
+                        </a:ln>
+                        <a:effectLst/>
+                      </wps:spPr>
+                      <wps:txbx>
+                        <w:txbxContent>
+                          <w:p>
+                            <w:pPr>
+                              <w:pStyle w:val="Caption"/>
+                              <w:jc w:val="center"/>
+                              <w:rPr>
+                                <w:noProof/>
+                                <w:sz w:val="22"/>
+                                <w:szCs w:val="22"/>
+                              </w:rPr>
+                            </w:pPr>
+                            <w:r>
+                              <w:rPr>
+                                <w:sz w:val="22"/>
+                                <w:szCs w:val="22"/>
+                              </w:rPr>
+                              <w:t>Pooling P2</w:t>
+                            </w:r>
+                          </w:p>
+                        </w:txbxContent>
+                      </wps:txbx>
+                      <wps:bodyPr rot="0" spcFirstLastPara="0" vertOverflow="overflow" horzOverflow="overflow" vert="horz" wrap="square" lIns="0" tIns="0" rIns="0" bIns="0" numCol="1" spcCol="0" rtlCol="0" fromWordArt="0" anchor="t" anchorCtr="0" forceAA="0" compatLnSpc="1">
+                        <a:prstTxWarp prst="textNoShape">
+                          <a:avLst/>
+                        </a:prstTxWarp>
+                        <a:spAutoFit/>
+                      </wps:bodyPr>
+                    </wps:wsp>
+                  </a:graphicData>
+                </a:graphic>
+              </wp:anchor>
+            </w:drawing>
+          </mc:Choice>
+          <mc:Fallback>
+            <w:pict>
+              <v:shape w14:anchorId="2B7CE512" id="Text Box 8" o:spid="_x0000_s1028" type="#_x0000_t202" style="position:absolute;margin-left:210.8pt;margin-top:270.95pt;width:292.05pt;height:22.65pt;z-index:251692032;visibility:visible;mso-wrap-style:square;mso-wrap-distance-left:9pt;mso-wrap-distance-top:0;mso-wrap-distance-right:9pt;mso-wrap-distance-bottom:0;mso-position-horizontal:absolute;mso-position-horizontal-relative:text;mso-position-vertical:absolute;mso-position-vertical-relative:text;v-text-anchor:top" o:gfxdata="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" stroked="f">
+                <v:textbox style="mso-fit-shape-to-text:t" inset="0,0,0,0">
+                  <w:txbxContent>
+                    <w:p>
+                      <w:pPr>
+                        <w:pStyle w:val="Caption"/>
+                        <w:jc w:val="center"/>
+                        <w:rPr>
+                          <w:noProof/>
+                          <w:sz w:val="22"/>
+                          <w:szCs w:val="22"/>
+                        </w:rPr>
+                      </w:pPr>
+                      <w:r>
+                        <w:rPr>
+                          <w:sz w:val="22"/>
+                          <w:szCs w:val="22"/>
+                        </w:rPr>
+                        <w:t>Pooling P2</w:t>
+                      </w:r>
+                    </w:p>
+                  </w:txbxContent>
+                </v:textbox>
+                <w10:wrap type="tight"/>
+              </v:shape>
+            </w:pict>
+          </mc:Fallback>
+        </mc:AlternateContent>
+      </w:r>
+      <w:r>
+        <w:rPr>
+          <w:noProof/>
+        </w:rPr>
+        <mc:AlternateContent>
+          <mc:Choice Requires="wps">
+            <w:drawing>
+              <wp:anchor distT="0" distB="0" distL="114300" distR="114300" simplePos="0" relativeHeight="251689984" behindDoc="0" locked="0" layoutInCell="1" allowOverlap="1" wp14:anchorId="3A647EF0" wp14:editId="2F202F1F">
+                <wp:simplePos x="0" y="0"/>
+                <wp:positionH relativeFrom="column">
+                  <wp:posOffset>-752475</wp:posOffset>
+                </wp:positionH>
+                <wp:positionV relativeFrom="paragraph">
+                  <wp:posOffset>3553460</wp:posOffset>
+                </wp:positionV>
+                <wp:extent cx="3709035" cy="287655"/>
+                <wp:effectExtent l="0" t="0" r="0" b="0"/>
+                <wp:wrapTight wrapText="bothSides">
+                  <wp:wrapPolygon edited="0">
+                    <wp:start x="0" y="0"/>
+                    <wp:lineTo x="0" y="20571"/>
+                    <wp:lineTo x="21448" y="20571"/>
+                    <wp:lineTo x="21448" y="0"/>
+                    <wp:lineTo x="0" y="0"/>
+                  </wp:wrapPolygon>
+                </wp:wrapTight>
+                <wp:docPr id="6" name="Text Box 6"/>
+                <wp:cNvGraphicFramePr/>
+                <a:graphic xmlns:a="http://schemas.openxmlformats.org/drawingml/2006/main">
+                  <a:graphicData uri="http://schemas.microsoft.com/office/word/2010/wordprocessingShape">
+                    <wps:wsp>
+                      <wps:cNvSpPr txBox="1"/>
+                      <wps:spPr>
+                        <a:xfrm>
+                          <a:off x="0" y="0"/>
+                          <a:ext cx="3709035" cy="287655"/>
+                        </a:xfrm>
+                        <a:prstGeom prst="rect">
+                          <a:avLst/>
+                        </a:prstGeom>
+                        <a:solidFill>
+                          <a:prstClr val="white"/>
+                        </a:solidFill>
+                        <a:ln>
+                          <a:noFill/>
+                        </a:ln>
+                        <a:effectLst/>
+                      </wps:spPr>
+                      <wps:txbx>
+                        <w:txbxContent>
+                          <w:p>
+                            <w:pPr>
+                              <w:pStyle w:val="Caption"/>
+                              <w:jc w:val="center"/>
+                              <w:rPr>
+                                <w:noProof/>
+                                <w:sz w:val="22"/>
+                                <w:szCs w:val="22"/>
+                              </w:rPr>
+                            </w:pPr>
+                            <w:r>
+                              <w:rPr>
+                                <w:sz w:val="22"/>
+                                <w:szCs w:val="22"/>
+                              </w:rPr>
+                              <w:t>C</w:t>
+                            </w:r>
+                            <w:r>
+                              <w:rPr>
+                                <w:sz w:val="22"/>
+                                <w:szCs w:val="22"/>
+                              </w:rPr>
+                              <w:t>onvolution C2</w:t>
+                            </w:r>
+                          </w:p>
+                        </w:txbxContent>
+                      </wps:txbx>
+                      <wps:bodyPr rot="0" spcFirstLastPara="0" vertOverflow="overflow" horzOverflow="overflow" vert="horz" wrap="square" lIns="0" tIns="0" rIns="0" bIns="0" numCol="1" spcCol="0" rtlCol="0" fromWordArt="0" anchor="t" anchorCtr="0" forceAA="0" compatLnSpc="1">
+                        <a:prstTxWarp prst="textNoShape">
+                          <a:avLst/>
+                        </a:prstTxWarp>
+                        <a:spAutoFit/>
+                      </wps:bodyPr>
+                    </wps:wsp>
+                  </a:graphicData>
+                </a:graphic>
+              </wp:anchor>
+            </w:drawing>
+          </mc:Choice>
+          <mc:Fallback>
+            <w:pict>
+              <v:shape w14:anchorId="3A647EF0" id="Text Box 6" o:spid="_x0000_s1029" type="#_x0000_t202" style="position:absolute;margin-left:-59.25pt;margin-top:279.8pt;width:292.05pt;height:22.65pt;z-index:251689984;visibility:visible;mso-wrap-style:square;mso-wrap-distance-left:9pt;mso-wrap-distance-top:0;mso-wrap-distance-right:9pt;mso-wrap-distance-bottom:0;mso-position-horizontal:absolute;mso-position-horizontal-relative:text;mso-position-vertical:absolute;mso-position-vertical-relative:text;v-text-anchor:top" o:gfxdata="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" stroked="f">
+                <v:textbox style="mso-fit-shape-to-text:t" inset="0,0,0,0">
+                  <w:txbxContent>
+                    <w:p>
+                      <w:pPr>
+                        <w:pStyle w:val="Caption"/>
+                        <w:jc w:val="center"/>
+                        <w:rPr>
+                          <w:noProof/>
+                          <w:sz w:val="22"/>
+                          <w:szCs w:val="22"/>
+                        </w:rPr>
+                      </w:pPr>
+                      <w:r>
+                        <w:rPr>
+                          <w:sz w:val="22"/>
+                          <w:szCs w:val="22"/>
+                        </w:rPr>
+                        <w:t>C</w:t>
+                      </w:r>
+                      <w:r>
+                        <w:rPr>
+                          <w:sz w:val="22"/>
+                          <w:szCs w:val="22"/>
+                        </w:rPr>
+                        <w:t>onvolution C2</w:t>
+                      </w:r>
+                    </w:p>
+                  </w:txbxContent>
+                </v:textbox>
+                <w10:wrap type="tight"/>
+              </v:shape>
+            </w:pict>
+          </mc:Fallback>
+        </mc:AlternateContent>
+      </w:r>
       <w:r>
         <w:rPr>
           <w:noProof/>
@@ -930,6 +1427,34 @@
         <w:rPr>
           <w:rFonts w:eastAsia="Times New Roman"/>
         </w:rPr>
+        <w:t>Stochastic Gradient with Momentum:</w:t>
+      </w:r>
+    </w:p>
+    <w:p>
+      <w:r>
+        <w:t>The method of momentum is designed to accelerate learning, especially in the face of high curvature, small but consistent gradient or noisy gradient. The momentum algorithm accumulates an exponentially decaying moving average of past gradient and continues to move in their direction.</w:t>
+      </w:r>
+      <w:bookmarkStart w:id="0" w:name="_GoBack"/>
+      <w:bookmarkEnd w:id="0"/>
+    </w:p>
+    <w:p>
+      <w:pPr>
+        <w:rPr>
+          <w:rFonts w:eastAsia="Times New Roman"/>
+        </w:rPr>
+      </w:pPr>
+    </w:p>
+    <w:p>
+      <w:pPr>
+        <w:pStyle w:val="Heading3"/>
+        <w:rPr>
+          <w:rFonts w:eastAsia="Times New Roman"/>
+        </w:rPr>
+      </w:pPr>
+      <w:r>
+        <w:rPr>
+          <w:rFonts w:eastAsia="Times New Roman"/>
+        </w:rPr>
         <w:t>Test Accuracy against the number of epochs:</w:t>
       </w:r>
     </w:p>
@@ -993,24 +1518,17 @@
       </w:pPr>
     </w:p>
     <w:p/>
-    <w:p/>
-    <w:p/>
     <w:p>
       <w:pPr>
         <w:pStyle w:val="Heading3"/>
+        <w:rPr>
+          <w:rFonts w:eastAsia="Times New Roman"/>
+        </w:rPr>
       </w:pPr>
-    </w:p>
-    <w:p>
-      <w:pPr>
-        <w:pStyle w:val="Heading3"/>
+      <w:r>
         <w:rPr>
           <w:rFonts w:eastAsia="Times New Roman"/>
         </w:rPr>
-      </w:pPr>
-      <w:r>
-        <w:rPr>
-          <w:rFonts w:eastAsia="Times New Roman"/>
-        </w:rPr>
         <w:t>Training error against the number of epochs:</w:t>
       </w:r>
     </w:p>
@@ -1020,9 +1538,9 @@
           <w:noProof/>
         </w:rPr>
         <w:drawing>
-          <wp:inline distT="0" distB="0" distL="0" distR="0" wp14:anchorId="6F3D4CD8" wp14:editId="1581EA97">
-            <wp:extent cx="5727700" cy="4295775"/>
-            <wp:effectExtent l="0" t="0" r="12700" b="0"/>
+          <wp:inline distT="0" distB="0" distL="0" distR="0" wp14:anchorId="6F3D4CD8" wp14:editId="11ACF7DA">
+            <wp:extent cx="5087785" cy="3815840"/>
+            <wp:effectExtent l="0" t="0" r="0" b="0"/>
             <wp:docPr id="10" name="Picture 10"/>
             <wp:cNvGraphicFramePr>
               <a:graphicFrameLocks xmlns:a="http://schemas.openxmlformats.org/drawingml/2006/main" noChangeAspect="1"/>
@@ -1049,7 +1567,7 @@
                   <pic:spPr>
                     <a:xfrm>
                       <a:off x="0" y="0"/>
-                      <a:ext cx="5727700" cy="4295775"/>
+                      <a:ext cx="5096732" cy="3822550"/>
                     </a:xfrm>
                     <a:prstGeom prst="rect">
                       <a:avLst/>
@@ -1082,9 +1600,6 @@
       <w:pPr>
         <w:pStyle w:val="Heading2"/>
       </w:pPr>
-      <w:r>
-        <w:br w:type="page"/>
-      </w:r>
       <w:r>
         <w:t>Sample 1:</w:t>
       </w:r>
@@ -1153,6 +1668,488 @@
           <w:color w:val="1F3763" w:themeColor="accent1" w:themeShade="7F"/>
         </w:rPr>
       </w:pPr>
+      <w:r>
+        <w:rPr>
+          <w:noProof/>
+        </w:rPr>
+        <mc:AlternateContent>
+          <mc:Choice Requires="wps">
+            <w:drawing>
+              <wp:anchor distT="0" distB="0" distL="114300" distR="114300" simplePos="0" relativeHeight="251700224" behindDoc="0" locked="0" layoutInCell="1" allowOverlap="1" wp14:anchorId="71446559" wp14:editId="4F15625D">
+                <wp:simplePos x="0" y="0"/>
+                <wp:positionH relativeFrom="column">
+                  <wp:posOffset>3364230</wp:posOffset>
+                </wp:positionH>
+                <wp:positionV relativeFrom="paragraph">
+                  <wp:posOffset>2714625</wp:posOffset>
+                </wp:positionV>
+                <wp:extent cx="3252470" cy="287655"/>
+                <wp:effectExtent l="0" t="0" r="0" b="0"/>
+                <wp:wrapTight wrapText="bothSides">
+                  <wp:wrapPolygon edited="0">
+                    <wp:start x="0" y="0"/>
+                    <wp:lineTo x="0" y="20571"/>
+                    <wp:lineTo x="21423" y="20571"/>
+                    <wp:lineTo x="21423" y="0"/>
+                    <wp:lineTo x="0" y="0"/>
+                  </wp:wrapPolygon>
+                </wp:wrapTight>
+                <wp:docPr id="18" name="Text Box 18"/>
+                <wp:cNvGraphicFramePr/>
+                <a:graphic xmlns:a="http://schemas.openxmlformats.org/drawingml/2006/main">
+                  <a:graphicData uri="http://schemas.microsoft.com/office/word/2010/wordprocessingShape">
+                    <wps:wsp>
+                      <wps:cNvSpPr txBox="1"/>
+                      <wps:spPr>
+                        <a:xfrm>
+                          <a:off x="0" y="0"/>
+                          <a:ext cx="3252470" cy="287655"/>
+                        </a:xfrm>
+                        <a:prstGeom prst="rect">
+                          <a:avLst/>
+                        </a:prstGeom>
+                        <a:solidFill>
+                          <a:prstClr val="white"/>
+                        </a:solidFill>
+                        <a:ln>
+                          <a:noFill/>
+                        </a:ln>
+                        <a:effectLst/>
+                      </wps:spPr>
+                      <wps:txbx>
+                        <w:txbxContent>
+                          <w:p>
+                            <w:pPr>
+                              <w:pStyle w:val="Caption"/>
+                              <w:jc w:val="center"/>
+                              <w:rPr>
+                                <w:rFonts w:asciiTheme="majorHAnsi" w:eastAsiaTheme="majorEastAsia" w:hAnsiTheme="majorHAnsi" w:cstheme="majorBidi"/>
+                                <w:noProof/>
+                                <w:color w:val="1F3763" w:themeColor="accent1" w:themeShade="7F"/>
+                                <w:sz w:val="22"/>
+                                <w:szCs w:val="22"/>
+                              </w:rPr>
+                            </w:pPr>
+                            <w:r>
+                              <w:rPr>
+                                <w:sz w:val="22"/>
+                                <w:szCs w:val="22"/>
+                              </w:rPr>
+                              <w:t>Pooling P1</w:t>
+                            </w:r>
+                          </w:p>
+                        </w:txbxContent>
+                      </wps:txbx>
+                      <wps:bodyPr rot="0" spcFirstLastPara="0" vertOverflow="overflow" horzOverflow="overflow" vert="horz" wrap="square" lIns="0" tIns="0" rIns="0" bIns="0" numCol="1" spcCol="0" rtlCol="0" fromWordArt="0" anchor="t" anchorCtr="0" forceAA="0" compatLnSpc="1">
+                        <a:prstTxWarp prst="textNoShape">
+                          <a:avLst/>
+                        </a:prstTxWarp>
+                        <a:spAutoFit/>
+                      </wps:bodyPr>
+                    </wps:wsp>
+                  </a:graphicData>
+                </a:graphic>
+              </wp:anchor>
+            </w:drawing>
+          </mc:Choice>
+          <mc:Fallback>
+            <w:pict>
+              <v:shape w14:anchorId="71446559" id="Text Box 18" o:spid="_x0000_s1030" type="#_x0000_t202" style="position:absolute;margin-left:264.9pt;margin-top:213.75pt;width:256.1pt;height:22.65pt;z-index:251700224;visibility:visible;mso-wrap-style:square;mso-wrap-distance-left:9pt;mso-wrap-distance-top:0;mso-wrap-distance-right:9pt;mso-wrap-distance-bottom:0;mso-position-horizontal:absolute;mso-position-horizontal-relative:text;mso-position-vertical:absolute;mso-position-vertical-relative:text;v-text-anchor:top" o:gfxdata="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" stroked="f">
+                <v:textbox style="mso-fit-shape-to-text:t" inset="0,0,0,0">
+                  <w:txbxContent>
+                    <w:p>
+                      <w:pPr>
+                        <w:pStyle w:val="Caption"/>
+                        <w:jc w:val="center"/>
+                        <w:rPr>
+                          <w:rFonts w:asciiTheme="majorHAnsi" w:eastAsiaTheme="majorEastAsia" w:hAnsiTheme="majorHAnsi" w:cstheme="majorBidi"/>
+                          <w:noProof/>
+                          <w:color w:val="1F3763" w:themeColor="accent1" w:themeShade="7F"/>
+                          <w:sz w:val="22"/>
+                          <w:szCs w:val="22"/>
+                        </w:rPr>
+                      </w:pPr>
+                      <w:r>
+                        <w:rPr>
+                          <w:sz w:val="22"/>
+                          <w:szCs w:val="22"/>
+                        </w:rPr>
+                        <w:t>Pooling P1</w:t>
+                      </w:r>
+                    </w:p>
+                  </w:txbxContent>
+                </v:textbox>
+                <w10:wrap type="tight"/>
+              </v:shape>
+            </w:pict>
+          </mc:Fallback>
+        </mc:AlternateContent>
+      </w:r>
+      <w:r>
+        <w:rPr>
+          <w:noProof/>
+        </w:rPr>
+        <mc:AlternateContent>
+          <mc:Choice Requires="wps">
+            <w:drawing>
+              <wp:anchor distT="0" distB="0" distL="114300" distR="114300" simplePos="0" relativeHeight="251694080" behindDoc="0" locked="0" layoutInCell="1" allowOverlap="1" wp14:anchorId="000603CF" wp14:editId="78C6685F">
+                <wp:simplePos x="0" y="0"/>
+                <wp:positionH relativeFrom="column">
+                  <wp:posOffset>-174625</wp:posOffset>
+                </wp:positionH>
+                <wp:positionV relativeFrom="paragraph">
+                  <wp:posOffset>2825750</wp:posOffset>
+                </wp:positionV>
+                <wp:extent cx="3252470" cy="287655"/>
+                <wp:effectExtent l="0" t="0" r="0" b="0"/>
+                <wp:wrapTight wrapText="bothSides">
+                  <wp:wrapPolygon edited="0">
+                    <wp:start x="0" y="0"/>
+                    <wp:lineTo x="0" y="20571"/>
+                    <wp:lineTo x="21423" y="20571"/>
+                    <wp:lineTo x="21423" y="0"/>
+                    <wp:lineTo x="0" y="0"/>
+                  </wp:wrapPolygon>
+                </wp:wrapTight>
+                <wp:docPr id="9" name="Text Box 9"/>
+                <wp:cNvGraphicFramePr/>
+                <a:graphic xmlns:a="http://schemas.openxmlformats.org/drawingml/2006/main">
+                  <a:graphicData uri="http://schemas.microsoft.com/office/word/2010/wordprocessingShape">
+                    <wps:wsp>
+                      <wps:cNvSpPr txBox="1"/>
+                      <wps:spPr>
+                        <a:xfrm>
+                          <a:off x="0" y="0"/>
+                          <a:ext cx="3252470" cy="287655"/>
+                        </a:xfrm>
+                        <a:prstGeom prst="rect">
+                          <a:avLst/>
+                        </a:prstGeom>
+                        <a:solidFill>
+                          <a:prstClr val="white"/>
+                        </a:solidFill>
+                        <a:ln>
+                          <a:noFill/>
+                        </a:ln>
+                        <a:effectLst/>
+                      </wps:spPr>
+                      <wps:txbx>
+                        <w:txbxContent>
+                          <w:p>
+                            <w:pPr>
+                              <w:pStyle w:val="Caption"/>
+                              <w:jc w:val="center"/>
+                              <w:rPr>
+                                <w:rFonts w:asciiTheme="majorHAnsi" w:eastAsiaTheme="majorEastAsia" w:hAnsiTheme="majorHAnsi" w:cstheme="majorBidi"/>
+                                <w:noProof/>
+                                <w:color w:val="1F3763" w:themeColor="accent1" w:themeShade="7F"/>
+                                <w:sz w:val="22"/>
+                                <w:szCs w:val="22"/>
+                              </w:rPr>
+                            </w:pPr>
+                            <w:r>
+                              <w:rPr>
+                                <w:sz w:val="22"/>
+                                <w:szCs w:val="22"/>
+                              </w:rPr>
+                              <w:t>Convolution C1</w:t>
+                            </w:r>
+                          </w:p>
+                        </w:txbxContent>
+                      </wps:txbx>
+                      <wps:bodyPr rot="0" spcFirstLastPara="0" vertOverflow="overflow" horzOverflow="overflow" vert="horz" wrap="square" lIns="0" tIns="0" rIns="0" bIns="0" numCol="1" spcCol="0" rtlCol="0" fromWordArt="0" anchor="t" anchorCtr="0" forceAA="0" compatLnSpc="1">
+                        <a:prstTxWarp prst="textNoShape">
+                          <a:avLst/>
+                        </a:prstTxWarp>
+                        <a:spAutoFit/>
+                      </wps:bodyPr>
+                    </wps:wsp>
+                  </a:graphicData>
+                </a:graphic>
+              </wp:anchor>
+            </w:drawing>
+          </mc:Choice>
+          <mc:Fallback>
+            <w:pict>
+              <v:shape w14:anchorId="000603CF" id="Text Box 9" o:spid="_x0000_s1031" type="#_x0000_t202" style="position:absolute;margin-left:-13.75pt;margin-top:222.5pt;width:256.1pt;height:22.65pt;z-index:251694080;visibility:visible;mso-wrap-style:square;mso-wrap-distance-left:9pt;mso-wrap-distance-top:0;mso-wrap-distance-right:9pt;mso-wrap-distance-bottom:0;mso-position-horizontal:absolute;mso-position-horizontal-relative:text;mso-position-vertical:absolute;mso-position-vertical-relative:text;v-text-anchor:top" o:gfxdata="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" stroked="f">
+                <v:textbox style="mso-fit-shape-to-text:t" inset="0,0,0,0">
+                  <w:txbxContent>
+                    <w:p>
+                      <w:pPr>
+                        <w:pStyle w:val="Caption"/>
+                        <w:jc w:val="center"/>
+                        <w:rPr>
+                          <w:rFonts w:asciiTheme="majorHAnsi" w:eastAsiaTheme="majorEastAsia" w:hAnsiTheme="majorHAnsi" w:cstheme="majorBidi"/>
+                          <w:noProof/>
+                          <w:color w:val="1F3763" w:themeColor="accent1" w:themeShade="7F"/>
+                          <w:sz w:val="22"/>
+                          <w:szCs w:val="22"/>
+                        </w:rPr>
+                      </w:pPr>
+                      <w:r>
+                        <w:rPr>
+                          <w:sz w:val="22"/>
+                          <w:szCs w:val="22"/>
+                        </w:rPr>
+                        <w:t>Convolution C1</w:t>
+                      </w:r>
+                    </w:p>
+                  </w:txbxContent>
+                </v:textbox>
+                <w10:wrap type="tight"/>
+              </v:shape>
+            </w:pict>
+          </mc:Fallback>
+        </mc:AlternateContent>
+      </w:r>
+      <w:r>
+        <w:rPr>
+          <w:noProof/>
+        </w:rPr>
+        <mc:AlternateContent>
+          <mc:Choice Requires="wps">
+            <w:drawing>
+              <wp:anchor distT="0" distB="0" distL="114300" distR="114300" simplePos="0" relativeHeight="251696128" behindDoc="0" locked="0" layoutInCell="1" allowOverlap="1" wp14:anchorId="4AE5FA91" wp14:editId="4A06CE0A">
+                <wp:simplePos x="0" y="0"/>
+                <wp:positionH relativeFrom="column">
+                  <wp:posOffset>3389965</wp:posOffset>
+                </wp:positionH>
+                <wp:positionV relativeFrom="paragraph">
+                  <wp:posOffset>6027470</wp:posOffset>
+                </wp:positionV>
+                <wp:extent cx="3252470" cy="287655"/>
+                <wp:effectExtent l="0" t="0" r="0" b="0"/>
+                <wp:wrapTight wrapText="bothSides">
+                  <wp:wrapPolygon edited="0">
+                    <wp:start x="0" y="0"/>
+                    <wp:lineTo x="0" y="20571"/>
+                    <wp:lineTo x="21423" y="20571"/>
+                    <wp:lineTo x="21423" y="0"/>
+                    <wp:lineTo x="0" y="0"/>
+                  </wp:wrapPolygon>
+                </wp:wrapTight>
+                <wp:docPr id="14" name="Text Box 14"/>
+                <wp:cNvGraphicFramePr/>
+                <a:graphic xmlns:a="http://schemas.openxmlformats.org/drawingml/2006/main">
+                  <a:graphicData uri="http://schemas.microsoft.com/office/word/2010/wordprocessingShape">
+                    <wps:wsp>
+                      <wps:cNvSpPr txBox="1"/>
+                      <wps:spPr>
+                        <a:xfrm>
+                          <a:off x="0" y="0"/>
+                          <a:ext cx="3252470" cy="287655"/>
+                        </a:xfrm>
+                        <a:prstGeom prst="rect">
+                          <a:avLst/>
+                        </a:prstGeom>
+                        <a:solidFill>
+                          <a:prstClr val="white"/>
+                        </a:solidFill>
+                        <a:ln>
+                          <a:noFill/>
+                        </a:ln>
+                        <a:effectLst/>
+                      </wps:spPr>
+                      <wps:txbx>
+                        <w:txbxContent>
+                          <w:p>
+                            <w:pPr>
+                              <w:pStyle w:val="Caption"/>
+                              <w:jc w:val="center"/>
+                              <w:rPr>
+                                <w:rFonts w:asciiTheme="majorHAnsi" w:eastAsiaTheme="majorEastAsia" w:hAnsiTheme="majorHAnsi" w:cstheme="majorBidi"/>
+                                <w:noProof/>
+                                <w:color w:val="1F3763" w:themeColor="accent1" w:themeShade="7F"/>
+                                <w:sz w:val="22"/>
+                                <w:szCs w:val="22"/>
+                              </w:rPr>
+                            </w:pPr>
+                            <w:r>
+                              <w:rPr>
+                                <w:sz w:val="22"/>
+                                <w:szCs w:val="22"/>
+                              </w:rPr>
+                              <w:t>Pooling P2</w:t>
+                            </w:r>
+                          </w:p>
+                        </w:txbxContent>
+                      </wps:txbx>
+                      <wps:bodyPr rot="0" spcFirstLastPara="0" vertOverflow="overflow" horzOverflow="overflow" vert="horz" wrap="square" lIns="0" tIns="0" rIns="0" bIns="0" numCol="1" spcCol="0" rtlCol="0" fromWordArt="0" anchor="t" anchorCtr="0" forceAA="0" compatLnSpc="1">
+                        <a:prstTxWarp prst="textNoShape">
+                          <a:avLst/>
+                        </a:prstTxWarp>
+                        <a:spAutoFit/>
+                      </wps:bodyPr>
+                    </wps:wsp>
+                  </a:graphicData>
+                </a:graphic>
+              </wp:anchor>
+            </w:drawing>
+          </mc:Choice>
+          <mc:Fallback>
+            <w:pict>
+              <v:shape w14:anchorId="4AE5FA91" id="Text Box 14" o:spid="_x0000_s1032" type="#_x0000_t202" style="position:absolute;margin-left:266.95pt;margin-top:474.6pt;width:256.1pt;height:22.65pt;z-index:251696128;visibility:visible;mso-wrap-style:square;mso-wrap-distance-left:9pt;mso-wrap-distance-top:0;mso-wrap-distance-right:9pt;mso-wrap-distance-bottom:0;mso-position-horizontal:absolute;mso-position-horizontal-relative:text;mso-position-vertical:absolute;mso-position-vertical-relative:text;v-text-anchor:top" o:gfxdata="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" stroked="f">
+                <v:textbox style="mso-fit-shape-to-text:t" inset="0,0,0,0">
+                  <w:txbxContent>
+                    <w:p>
+                      <w:pPr>
+                        <w:pStyle w:val="Caption"/>
+                        <w:jc w:val="center"/>
+                        <w:rPr>
+                          <w:rFonts w:asciiTheme="majorHAnsi" w:eastAsiaTheme="majorEastAsia" w:hAnsiTheme="majorHAnsi" w:cstheme="majorBidi"/>
+                          <w:noProof/>
+                          <w:color w:val="1F3763" w:themeColor="accent1" w:themeShade="7F"/>
+                          <w:sz w:val="22"/>
+                          <w:szCs w:val="22"/>
+                        </w:rPr>
+                      </w:pPr>
+                      <w:r>
+                        <w:rPr>
+                          <w:sz w:val="22"/>
+                          <w:szCs w:val="22"/>
+                        </w:rPr>
+                        <w:t>Pooling P2</w:t>
+                      </w:r>
+                    </w:p>
+                  </w:txbxContent>
+                </v:textbox>
+                <w10:wrap type="tight"/>
+              </v:shape>
+            </w:pict>
+          </mc:Fallback>
+        </mc:AlternateContent>
+      </w:r>
+      <w:r>
+        <w:rPr>
+          <w:noProof/>
+        </w:rPr>
+        <mc:AlternateContent>
+          <mc:Choice Requires="wps">
+            <w:drawing>
+              <wp:anchor distT="0" distB="0" distL="114300" distR="114300" simplePos="0" relativeHeight="251698176" behindDoc="0" locked="0" layoutInCell="1" allowOverlap="1" wp14:anchorId="321628AE" wp14:editId="2BEB7AF1">
+                <wp:simplePos x="0" y="0"/>
+                <wp:positionH relativeFrom="column">
+                  <wp:posOffset>-175895</wp:posOffset>
+                </wp:positionH>
+                <wp:positionV relativeFrom="paragraph">
+                  <wp:posOffset>6028055</wp:posOffset>
+                </wp:positionV>
+                <wp:extent cx="3252470" cy="287655"/>
+                <wp:effectExtent l="0" t="0" r="0" b="0"/>
+                <wp:wrapTight wrapText="bothSides">
+                  <wp:wrapPolygon edited="0">
+                    <wp:start x="0" y="0"/>
+                    <wp:lineTo x="0" y="20571"/>
+                    <wp:lineTo x="21423" y="20571"/>
+                    <wp:lineTo x="21423" y="0"/>
+                    <wp:lineTo x="0" y="0"/>
+                  </wp:wrapPolygon>
+                </wp:wrapTight>
+                <wp:docPr id="17" name="Text Box 17"/>
+                <wp:cNvGraphicFramePr/>
+                <a:graphic xmlns:a="http://schemas.openxmlformats.org/drawingml/2006/main">
+                  <a:graphicData uri="http://schemas.microsoft.com/office/word/2010/wordprocessingShape">
+                    <wps:wsp>
+                      <wps:cNvSpPr txBox="1"/>
+                      <wps:spPr>
+                        <a:xfrm>
+                          <a:off x="0" y="0"/>
+                          <a:ext cx="3252470" cy="287655"/>
+                        </a:xfrm>
+                        <a:prstGeom prst="rect">
+                          <a:avLst/>
+                        </a:prstGeom>
+                        <a:solidFill>
+                          <a:prstClr val="white"/>
+                        </a:solidFill>
+                        <a:ln>
+                          <a:noFill/>
+                        </a:ln>
+                        <a:effectLst/>
+                      </wps:spPr>
+                      <wps:txbx>
+                        <w:txbxContent>
+                          <w:p>
+                            <w:pPr>
+                              <w:pStyle w:val="Caption"/>
+                              <w:jc w:val="center"/>
+                              <w:rPr>
+                                <w:rFonts w:asciiTheme="majorHAnsi" w:eastAsiaTheme="majorEastAsia" w:hAnsiTheme="majorHAnsi" w:cstheme="majorBidi"/>
+                                <w:noProof/>
+                                <w:color w:val="1F3763" w:themeColor="accent1" w:themeShade="7F"/>
+                                <w:sz w:val="22"/>
+                                <w:szCs w:val="22"/>
+                              </w:rPr>
+                            </w:pPr>
+                            <w:r>
+                              <w:rPr>
+                                <w:sz w:val="22"/>
+                                <w:szCs w:val="22"/>
+                              </w:rPr>
+                              <w:t>Convolution C</w:t>
+                            </w:r>
+                            <w:r>
+                              <w:rPr>
+                                <w:sz w:val="22"/>
+                                <w:szCs w:val="22"/>
+                              </w:rPr>
+                              <w:t>2</w:t>
+                            </w:r>
+                          </w:p>
+                        </w:txbxContent>
+                      </wps:txbx>
+                      <wps:bodyPr rot="0" spcFirstLastPara="0" vertOverflow="overflow" horzOverflow="overflow" vert="horz" wrap="square" lIns="0" tIns="0" rIns="0" bIns="0" numCol="1" spcCol="0" rtlCol="0" fromWordArt="0" anchor="t" anchorCtr="0" forceAA="0" compatLnSpc="1">
+                        <a:prstTxWarp prst="textNoShape">
+                          <a:avLst/>
+                        </a:prstTxWarp>
+                        <a:spAutoFit/>
+                      </wps:bodyPr>
+                    </wps:wsp>
+                  </a:graphicData>
+                </a:graphic>
+              </wp:anchor>
+            </w:drawing>
+          </mc:Choice>
+          <mc:Fallback>
+            <w:pict>
+              <v:shape w14:anchorId="321628AE" id="Text Box 17" o:spid="_x0000_s1033" type="#_x0000_t202" style="position:absolute;margin-left:-13.85pt;margin-top:474.65pt;width:256.1pt;height:22.65pt;z-index:251698176;visibility:visible;mso-wrap-style:square;mso-wrap-distance-left:9pt;mso-wrap-distance-top:0;mso-wrap-distance-right:9pt;mso-wrap-distance-bottom:0;mso-position-horizontal:absolute;mso-position-horizontal-relative:text;mso-position-vertical:absolute;mso-position-vertical-relative:text;v-text-anchor:top" o:gfxdata="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" stroked="f">
+                <v:textbox style="mso-fit-shape-to-text:t" inset="0,0,0,0">
+                  <w:txbxContent>
+                    <w:p>
+                      <w:pPr>
+                        <w:pStyle w:val="Caption"/>
+                        <w:jc w:val="center"/>
+                        <w:rPr>
+                          <w:rFonts w:asciiTheme="majorHAnsi" w:eastAsiaTheme="majorEastAsia" w:hAnsiTheme="majorHAnsi" w:cstheme="majorBidi"/>
+                          <w:noProof/>
+                          <w:color w:val="1F3763" w:themeColor="accent1" w:themeShade="7F"/>
+                          <w:sz w:val="22"/>
+                          <w:szCs w:val="22"/>
+                        </w:rPr>
+                      </w:pPr>
+                      <w:r>
+                        <w:rPr>
+                          <w:sz w:val="22"/>
+                          <w:szCs w:val="22"/>
+                        </w:rPr>
+                        <w:t>Convolution C</w:t>
+                      </w:r>
+                      <w:r>
+                        <w:rPr>
+                          <w:sz w:val="22"/>
+                          <w:szCs w:val="22"/>
+                        </w:rPr>
+                        <w:t>2</w:t>
+                      </w:r>
+                    </w:p>
+                  </w:txbxContent>
+                </v:textbox>
+                <w10:wrap type="tight"/>
+              </v:shape>
+            </w:pict>
+          </mc:Fallback>
+        </mc:AlternateContent>
+      </w:r>
       <w:r>
         <w:rPr>
           <w:rFonts w:asciiTheme="majorHAnsi" w:eastAsiaTheme="majorEastAsia" w:hAnsiTheme="majorHAnsi" w:cstheme="majorBidi"/>
@@ -1300,7 +2297,7 @@
           <w:color w:val="1F3763" w:themeColor="accent1" w:themeShade="7F"/>
         </w:rPr>
         <w:drawing>
-          <wp:anchor distT="0" distB="0" distL="114300" distR="114300" simplePos="0" relativeHeight="251663360" behindDoc="0" locked="0" layoutInCell="1" allowOverlap="1" wp14:anchorId="4036380E" wp14:editId="02C22222">
+          <wp:anchor distT="0" distB="0" distL="114300" distR="114300" simplePos="0" relativeHeight="251663360" behindDoc="0" locked="0" layoutInCell="1" allowOverlap="1" wp14:anchorId="4036380E" wp14:editId="6F16282E">
             <wp:simplePos x="0" y="0"/>
             <wp:positionH relativeFrom="column">
               <wp:posOffset>3024505</wp:posOffset>
@@ -1455,16 +2452,7 @@
         <w:pStyle w:val="Heading3"/>
       </w:pPr>
       <w:r>
-        <w:t>Task 3</w:t>
-      </w:r>
-      <w:r>
-        <w:t xml:space="preserve">: </w:t>
-      </w:r>
-      <w:r>
-        <w:t>Repeat task 1 with RMSProp Algorithm</w:t>
-      </w:r>
-      <w:r>
-        <w:t>:</w:t>
+        <w:t>Task 3: Repeat task 1 with RMSProp Algorithm:</w:t>
       </w:r>
     </w:p>
     <w:p/>
@@ -1514,43 +2502,57 @@
         <w:rPr>
           <w:rFonts w:eastAsia="Times New Roman"/>
         </w:rPr>
-        <w:t xml:space="preserve"> −</w:t>
+        <w:t xml:space="preserve"> −4, </w:t>
+      </w:r>
+      <w:r>
+        <w:rPr>
+          <w:rFonts w:ascii="Cambria Math" w:eastAsia="Cambria Math" w:hAnsi="Cambria Math" w:cs="Cambria Math"/>
+        </w:rPr>
+        <w:t>𝜌</w:t>
       </w:r>
       <w:r>
         <w:rPr>
           <w:rFonts w:eastAsia="Times New Roman"/>
         </w:rPr>
-        <w:t>4,</w:t>
+        <w:t xml:space="preserve"> = 0.9, and </w:t>
+      </w:r>
+      <w:r>
+        <w:rPr>
+          <w:rFonts w:ascii="Cambria Math" w:eastAsia="Cambria Math" w:hAnsi="Cambria Math" w:cs="Cambria Math"/>
+        </w:rPr>
+        <w:t>𝜖</w:t>
       </w:r>
       <w:r>
         <w:rPr>
           <w:rFonts w:eastAsia="Times New Roman"/>
         </w:rPr>
-        <w:t xml:space="preserve"> </w:t>
-      </w:r>
-      <w:r>
-        <w:rPr>
-          <w:rFonts w:ascii="Cambria Math" w:eastAsia="Cambria Math" w:hAnsi="Cambria Math" w:cs="Cambria Math"/>
-        </w:rPr>
-        <w:t>𝜌</w:t>
-      </w:r>
-      <w:r>
+        <w:t xml:space="preserve"> = 10−6 for RMSProp.</w:t>
+      </w:r>
+    </w:p>
+    <w:p>
+      <w:pPr>
         <w:rPr>
           <w:rFonts w:eastAsia="Times New Roman"/>
         </w:rPr>
-        <w:t xml:space="preserve"> = 0.9, and </w:t>
-      </w:r>
-      <w:r>
-        <w:rPr>
-          <w:rFonts w:ascii="Cambria Math" w:eastAsia="Cambria Math" w:hAnsi="Cambria Math" w:cs="Cambria Math"/>
-        </w:rPr>
-        <w:t>𝜖</w:t>
-      </w:r>
-      <w:r>
+      </w:pPr>
+    </w:p>
+    <w:p>
+      <w:pPr>
+        <w:pStyle w:val="Heading3"/>
         <w:rPr>
           <w:rFonts w:eastAsia="Times New Roman"/>
         </w:rPr>
-        <w:t xml:space="preserve"> = 10−6 for RMSProp.</w:t>
+      </w:pPr>
+      <w:r>
+        <w:rPr>
+          <w:rFonts w:eastAsia="Times New Roman"/>
+        </w:rPr>
+        <w:t>RMSProp Algorithm:</w:t>
+      </w:r>
+    </w:p>
+    <w:p>
+      <w:r>
+        <w:t>Adaptive learning rates with annealing usually works with convex cost functions. RMSProp uses an exponentially decaying average to discard the history from extreme past so that it can converge rapidly after finding a convex region</w:t>
       </w:r>
     </w:p>
     <w:p>
@@ -1752,6 +2754,119 @@
       </w:r>
     </w:p>
     <w:p>
+      <w:r>
+        <w:rPr>
+          <w:noProof/>
+        </w:rPr>
+        <mc:AlternateContent>
+          <mc:Choice Requires="wps">
+            <w:drawing>
+              <wp:anchor distT="0" distB="0" distL="114300" distR="114300" simplePos="0" relativeHeight="251704320" behindDoc="0" locked="0" layoutInCell="1" allowOverlap="1" wp14:anchorId="7C08E2D4" wp14:editId="5A6C3FBB">
+                <wp:simplePos x="0" y="0"/>
+                <wp:positionH relativeFrom="column">
+                  <wp:posOffset>2796540</wp:posOffset>
+                </wp:positionH>
+                <wp:positionV relativeFrom="paragraph">
+                  <wp:posOffset>3233420</wp:posOffset>
+                </wp:positionV>
+                <wp:extent cx="2894965" cy="287655"/>
+                <wp:effectExtent l="0" t="0" r="0" b="0"/>
+                <wp:wrapTight wrapText="bothSides">
+                  <wp:wrapPolygon edited="0">
+                    <wp:start x="0" y="0"/>
+                    <wp:lineTo x="0" y="20571"/>
+                    <wp:lineTo x="21415" y="20571"/>
+                    <wp:lineTo x="21415" y="0"/>
+                    <wp:lineTo x="0" y="0"/>
+                  </wp:wrapPolygon>
+                </wp:wrapTight>
+                <wp:docPr id="24" name="Text Box 24"/>
+                <wp:cNvGraphicFramePr/>
+                <a:graphic xmlns:a="http://schemas.openxmlformats.org/drawingml/2006/main">
+                  <a:graphicData uri="http://schemas.microsoft.com/office/word/2010/wordprocessingShape">
+                    <wps:wsp>
+                      <wps:cNvSpPr txBox="1"/>
+                      <wps:spPr>
+                        <a:xfrm>
+                          <a:off x="0" y="0"/>
+                          <a:ext cx="2894965" cy="287655"/>
+                        </a:xfrm>
+                        <a:prstGeom prst="rect">
+                          <a:avLst/>
+                        </a:prstGeom>
+                        <a:solidFill>
+                          <a:prstClr val="white"/>
+                        </a:solidFill>
+                        <a:ln>
+                          <a:noFill/>
+                        </a:ln>
+                        <a:effectLst/>
+                      </wps:spPr>
+                      <wps:txbx>
+                        <w:txbxContent>
+                          <w:p>
+                            <w:pPr>
+                              <w:pStyle w:val="Caption"/>
+                              <w:jc w:val="center"/>
+                              <w:rPr>
+                                <w:noProof/>
+                                <w:sz w:val="22"/>
+                                <w:szCs w:val="22"/>
+                              </w:rPr>
+                            </w:pPr>
+                            <w:r>
+                              <w:rPr>
+                                <w:sz w:val="22"/>
+                                <w:szCs w:val="22"/>
+                              </w:rPr>
+                              <w:t>Pooling P1</w:t>
+                            </w:r>
+                          </w:p>
+                        </w:txbxContent>
+                      </wps:txbx>
+                      <wps:bodyPr rot="0" spcFirstLastPara="0" vertOverflow="overflow" horzOverflow="overflow" vert="horz" wrap="square" lIns="0" tIns="0" rIns="0" bIns="0" numCol="1" spcCol="0" rtlCol="0" fromWordArt="0" anchor="t" anchorCtr="0" forceAA="0" compatLnSpc="1">
+                        <a:prstTxWarp prst="textNoShape">
+                          <a:avLst/>
+                        </a:prstTxWarp>
+                        <a:spAutoFit/>
+                      </wps:bodyPr>
+                    </wps:wsp>
+                  </a:graphicData>
+                </a:graphic>
+              </wp:anchor>
+            </w:drawing>
+          </mc:Choice>
+          <mc:Fallback>
+            <w:pict>
+              <v:shape w14:anchorId="7C08E2D4" id="Text Box 24" o:spid="_x0000_s1034" type="#_x0000_t202" style="position:absolute;margin-left:220.2pt;margin-top:254.6pt;width:227.95pt;height:22.65pt;z-index:251704320;visibility:visible;mso-wrap-style:square;mso-wrap-distance-left:9pt;mso-wrap-distance-top:0;mso-wrap-distance-right:9pt;mso-wrap-distance-bottom:0;mso-position-horizontal:absolute;mso-position-horizontal-relative:text;mso-position-vertical:absolute;mso-position-vertical-relative:text;v-text-anchor:top" o:gfxdata="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" stroked="f">
+                <v:textbox style="mso-fit-shape-to-text:t" inset="0,0,0,0">
+                  <w:txbxContent>
+                    <w:p>
+                      <w:pPr>
+                        <w:pStyle w:val="Caption"/>
+                        <w:jc w:val="center"/>
+                        <w:rPr>
+                          <w:noProof/>
+                          <w:sz w:val="22"/>
+                          <w:szCs w:val="22"/>
+                        </w:rPr>
+                      </w:pPr>
+                      <w:r>
+                        <w:rPr>
+                          <w:sz w:val="22"/>
+                          <w:szCs w:val="22"/>
+                        </w:rPr>
+                        <w:t>Pooling P1</w:t>
+                      </w:r>
+                    </w:p>
+                  </w:txbxContent>
+                </v:textbox>
+                <w10:wrap type="tight"/>
+              </v:shape>
+            </w:pict>
+          </mc:Fallback>
+        </mc:AlternateContent>
+      </w:r>
       <w:r>
         <w:rPr>
           <w:noProof/>
@@ -1872,6 +2987,122 @@
         <w:rPr>
           <w:noProof/>
         </w:rPr>
+        <mc:AlternateContent>
+          <mc:Choice Requires="wps">
+            <w:drawing>
+              <wp:anchor distT="0" distB="0" distL="114300" distR="114300" simplePos="0" relativeHeight="251710464" behindDoc="0" locked="0" layoutInCell="1" allowOverlap="1" wp14:anchorId="7D5C7D1E" wp14:editId="44488B03">
+                <wp:simplePos x="0" y="0"/>
+                <wp:positionH relativeFrom="column">
+                  <wp:posOffset>2980690</wp:posOffset>
+                </wp:positionH>
+                <wp:positionV relativeFrom="paragraph">
+                  <wp:posOffset>5258435</wp:posOffset>
+                </wp:positionV>
+                <wp:extent cx="2894965" cy="457835"/>
+                <wp:effectExtent l="0" t="0" r="635" b="0"/>
+                <wp:wrapTight wrapText="bothSides">
+                  <wp:wrapPolygon edited="0">
+                    <wp:start x="0" y="0"/>
+                    <wp:lineTo x="0" y="20372"/>
+                    <wp:lineTo x="21415" y="20372"/>
+                    <wp:lineTo x="21415" y="0"/>
+                    <wp:lineTo x="0" y="0"/>
+                  </wp:wrapPolygon>
+                </wp:wrapTight>
+                <wp:docPr id="27" name="Text Box 27"/>
+                <wp:cNvGraphicFramePr/>
+                <a:graphic xmlns:a="http://schemas.openxmlformats.org/drawingml/2006/main">
+                  <a:graphicData uri="http://schemas.microsoft.com/office/word/2010/wordprocessingShape">
+                    <wps:wsp>
+                      <wps:cNvSpPr txBox="1"/>
+                      <wps:spPr>
+                        <a:xfrm>
+                          <a:off x="0" y="0"/>
+                          <a:ext cx="2894965" cy="457835"/>
+                        </a:xfrm>
+                        <a:prstGeom prst="rect">
+                          <a:avLst/>
+                        </a:prstGeom>
+                        <a:solidFill>
+                          <a:prstClr val="white"/>
+                        </a:solidFill>
+                        <a:ln>
+                          <a:noFill/>
+                        </a:ln>
+                        <a:effectLst/>
+                      </wps:spPr>
+                      <wps:txbx>
+                        <w:txbxContent>
+                          <w:p>
+                            <w:pPr>
+                              <w:pStyle w:val="Caption"/>
+                              <w:jc w:val="center"/>
+                              <w:rPr>
+                                <w:noProof/>
+                                <w:sz w:val="22"/>
+                                <w:szCs w:val="22"/>
+                              </w:rPr>
+                            </w:pPr>
+                            <w:r>
+                              <w:rPr>
+                                <w:sz w:val="22"/>
+                                <w:szCs w:val="22"/>
+                              </w:rPr>
+                              <w:t>Pooling P2</w:t>
+                            </w:r>
+                          </w:p>
+                        </w:txbxContent>
+                      </wps:txbx>
+                      <wps:bodyPr rot="0" spcFirstLastPara="0" vertOverflow="overflow" horzOverflow="overflow" vert="horz" wrap="square" lIns="0" tIns="0" rIns="0" bIns="0" numCol="1" spcCol="0" rtlCol="0" fromWordArt="0" anchor="t" anchorCtr="0" forceAA="0" compatLnSpc="1">
+                        <a:prstTxWarp prst="textNoShape">
+                          <a:avLst/>
+                        </a:prstTxWarp>
+                        <a:noAutofit/>
+                      </wps:bodyPr>
+                    </wps:wsp>
+                  </a:graphicData>
+                </a:graphic>
+                <wp14:sizeRelV relativeFrom="margin">
+                  <wp14:pctHeight>0</wp14:pctHeight>
+                </wp14:sizeRelV>
+              </wp:anchor>
+            </w:drawing>
+          </mc:Choice>
+          <mc:Fallback>
+            <w:pict>
+              <v:shape w14:anchorId="7D5C7D1E" id="Text Box 27" o:spid="_x0000_s1035" type="#_x0000_t202" style="position:absolute;margin-left:234.7pt;margin-top:414.05pt;width:227.95pt;height:36.05pt;z-index:251710464;visibility:visible;mso-wrap-style:square;mso-height-percent:0;mso-wrap-distance-left:9pt;mso-wrap-distance-top:0;mso-wrap-distance-right:9pt;mso-wrap-distance-bottom:0;mso-position-horizontal:absolute;mso-position-horizontal-relative:text;mso-position-vertical:absolute;mso-position-vertical-relative:text;mso-height-percent:0;mso-height-relative:margin;v-text-anchor:top" o:gfxdata="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" stroked="f">
+                <v:textbox inset="0,0,0,0">
+                  <w:txbxContent>
+                    <w:p>
+                      <w:pPr>
+                        <w:pStyle w:val="Caption"/>
+                        <w:jc w:val="center"/>
+                        <w:rPr>
+                          <w:noProof/>
+                          <w:sz w:val="22"/>
+                          <w:szCs w:val="22"/>
+                        </w:rPr>
+                      </w:pPr>
+                      <w:r>
+                        <w:rPr>
+                          <w:sz w:val="22"/>
+                          <w:szCs w:val="22"/>
+                        </w:rPr>
+                        <w:t>Pooling P2</w:t>
+                      </w:r>
+                    </w:p>
+                  </w:txbxContent>
+                </v:textbox>
+                <w10:wrap type="tight"/>
+              </v:shape>
+            </w:pict>
+          </mc:Fallback>
+        </mc:AlternateContent>
+      </w:r>
+      <w:r>
+        <w:rPr>
+          <w:noProof/>
+        </w:rPr>
         <w:drawing>
           <wp:anchor distT="0" distB="0" distL="114300" distR="114300" simplePos="0" relativeHeight="251683840" behindDoc="0" locked="0" layoutInCell="1" allowOverlap="1" wp14:anchorId="39BCD297" wp14:editId="751F6A2F">
             <wp:simplePos x="0" y="0"/>
@@ -1941,7 +3172,7 @@
           <w:noProof/>
         </w:rPr>
         <w:drawing>
-          <wp:anchor distT="0" distB="0" distL="114300" distR="114300" simplePos="0" relativeHeight="251682816" behindDoc="0" locked="0" layoutInCell="1" allowOverlap="1" wp14:anchorId="2DB1CB18" wp14:editId="581B2ABE">
+          <wp:anchor distT="0" distB="0" distL="114300" distR="114300" simplePos="0" relativeHeight="251682816" behindDoc="0" locked="0" layoutInCell="1" allowOverlap="1" wp14:anchorId="2DB1CB18" wp14:editId="488C2F30">
             <wp:simplePos x="0" y="0"/>
             <wp:positionH relativeFrom="column">
               <wp:posOffset>-62865</wp:posOffset>
@@ -2003,6 +3234,260 @@
             </wp14:sizeRelV>
           </wp:anchor>
         </w:drawing>
+      </w:r>
+      <w:r>
+        <w:rPr>
+          <w:noProof/>
+        </w:rPr>
+        <mc:AlternateContent>
+          <mc:Choice Requires="wps">
+            <w:drawing>
+              <wp:anchor distT="0" distB="0" distL="114300" distR="114300" simplePos="0" relativeHeight="251708416" behindDoc="0" locked="0" layoutInCell="1" allowOverlap="1" wp14:anchorId="34B60425" wp14:editId="1952C60D">
+                <wp:simplePos x="0" y="0"/>
+                <wp:positionH relativeFrom="column">
+                  <wp:posOffset>0</wp:posOffset>
+                </wp:positionH>
+                <wp:positionV relativeFrom="paragraph">
+                  <wp:posOffset>5254625</wp:posOffset>
+                </wp:positionV>
+                <wp:extent cx="2894965" cy="287655"/>
+                <wp:effectExtent l="0" t="0" r="0" b="0"/>
+                <wp:wrapTight wrapText="bothSides">
+                  <wp:wrapPolygon edited="0">
+                    <wp:start x="0" y="0"/>
+                    <wp:lineTo x="0" y="20571"/>
+                    <wp:lineTo x="21415" y="20571"/>
+                    <wp:lineTo x="21415" y="0"/>
+                    <wp:lineTo x="0" y="0"/>
+                  </wp:wrapPolygon>
+                </wp:wrapTight>
+                <wp:docPr id="26" name="Text Box 26"/>
+                <wp:cNvGraphicFramePr/>
+                <a:graphic xmlns:a="http://schemas.openxmlformats.org/drawingml/2006/main">
+                  <a:graphicData uri="http://schemas.microsoft.com/office/word/2010/wordprocessingShape">
+                    <wps:wsp>
+                      <wps:cNvSpPr txBox="1"/>
+                      <wps:spPr>
+                        <a:xfrm>
+                          <a:off x="0" y="0"/>
+                          <a:ext cx="2894965" cy="287655"/>
+                        </a:xfrm>
+                        <a:prstGeom prst="rect">
+                          <a:avLst/>
+                        </a:prstGeom>
+                        <a:solidFill>
+                          <a:prstClr val="white"/>
+                        </a:solidFill>
+                        <a:ln>
+                          <a:noFill/>
+                        </a:ln>
+                        <a:effectLst/>
+                      </wps:spPr>
+                      <wps:txbx>
+                        <w:txbxContent>
+                          <w:p>
+                            <w:pPr>
+                              <w:pStyle w:val="Caption"/>
+                              <w:jc w:val="center"/>
+                              <w:rPr>
+                                <w:noProof/>
+                                <w:sz w:val="22"/>
+                                <w:szCs w:val="22"/>
+                              </w:rPr>
+                            </w:pPr>
+                            <w:r>
+                              <w:rPr>
+                                <w:sz w:val="22"/>
+                                <w:szCs w:val="22"/>
+                              </w:rPr>
+                              <w:t>C</w:t>
+                            </w:r>
+                            <w:r>
+                              <w:rPr>
+                                <w:sz w:val="22"/>
+                                <w:szCs w:val="22"/>
+                              </w:rPr>
+                              <w:t>onvolution C2</w:t>
+                            </w:r>
+                            <w:r>
+                              <w:rPr>
+                                <w:sz w:val="22"/>
+                                <w:szCs w:val="22"/>
+                              </w:rPr>
+                              <w:t xml:space="preserve"> </w:t>
+                            </w:r>
+                          </w:p>
+                        </w:txbxContent>
+                      </wps:txbx>
+                      <wps:bodyPr rot="0" spcFirstLastPara="0" vertOverflow="overflow" horzOverflow="overflow" vert="horz" wrap="square" lIns="0" tIns="0" rIns="0" bIns="0" numCol="1" spcCol="0" rtlCol="0" fromWordArt="0" anchor="t" anchorCtr="0" forceAA="0" compatLnSpc="1">
+                        <a:prstTxWarp prst="textNoShape">
+                          <a:avLst/>
+                        </a:prstTxWarp>
+                        <a:spAutoFit/>
+                      </wps:bodyPr>
+                    </wps:wsp>
+                  </a:graphicData>
+                </a:graphic>
+              </wp:anchor>
+            </w:drawing>
+          </mc:Choice>
+          <mc:Fallback>
+            <w:pict>
+              <v:shape w14:anchorId="34B60425" id="Text Box 26" o:spid="_x0000_s1036" type="#_x0000_t202" style="position:absolute;margin-left:0;margin-top:413.75pt;width:227.95pt;height:22.65pt;z-index:251708416;visibility:visible;mso-wrap-style:square;mso-wrap-distance-left:9pt;mso-wrap-distance-top:0;mso-wrap-distance-right:9pt;mso-wrap-distance-bottom:0;mso-position-horizontal:absolute;mso-position-horizontal-relative:text;mso-position-vertical:absolute;mso-position-vertical-relative:text;v-text-anchor:top" o:gfxdata="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" stroked="f">
+                <v:textbox style="mso-fit-shape-to-text:t" inset="0,0,0,0">
+                  <w:txbxContent>
+                    <w:p>
+                      <w:pPr>
+                        <w:pStyle w:val="Caption"/>
+                        <w:jc w:val="center"/>
+                        <w:rPr>
+                          <w:noProof/>
+                          <w:sz w:val="22"/>
+                          <w:szCs w:val="22"/>
+                        </w:rPr>
+                      </w:pPr>
+                      <w:r>
+                        <w:rPr>
+                          <w:sz w:val="22"/>
+                          <w:szCs w:val="22"/>
+                        </w:rPr>
+                        <w:t>C</w:t>
+                      </w:r>
+                      <w:r>
+                        <w:rPr>
+                          <w:sz w:val="22"/>
+                          <w:szCs w:val="22"/>
+                        </w:rPr>
+                        <w:t>onvolution C2</w:t>
+                      </w:r>
+                      <w:r>
+                        <w:rPr>
+                          <w:sz w:val="22"/>
+                          <w:szCs w:val="22"/>
+                        </w:rPr>
+                        <w:t xml:space="preserve"> </w:t>
+                      </w:r>
+                    </w:p>
+                  </w:txbxContent>
+                </v:textbox>
+                <w10:wrap type="tight"/>
+              </v:shape>
+            </w:pict>
+          </mc:Fallback>
+        </mc:AlternateContent>
+      </w:r>
+      <w:r>
+        <w:rPr>
+          <w:noProof/>
+        </w:rPr>
+        <mc:AlternateContent>
+          <mc:Choice Requires="wps">
+            <w:drawing>
+              <wp:anchor distT="0" distB="0" distL="114300" distR="114300" simplePos="0" relativeHeight="251702272" behindDoc="0" locked="0" layoutInCell="1" allowOverlap="1" wp14:anchorId="41FD036C" wp14:editId="227916C9">
+                <wp:simplePos x="0" y="0"/>
+                <wp:positionH relativeFrom="column">
+                  <wp:posOffset>-173355</wp:posOffset>
+                </wp:positionH>
+                <wp:positionV relativeFrom="paragraph">
+                  <wp:posOffset>2343150</wp:posOffset>
+                </wp:positionV>
+                <wp:extent cx="2894965" cy="287655"/>
+                <wp:effectExtent l="0" t="0" r="0" b="0"/>
+                <wp:wrapTight wrapText="bothSides">
+                  <wp:wrapPolygon edited="0">
+                    <wp:start x="0" y="0"/>
+                    <wp:lineTo x="0" y="20571"/>
+                    <wp:lineTo x="21415" y="20571"/>
+                    <wp:lineTo x="21415" y="0"/>
+                    <wp:lineTo x="0" y="0"/>
+                  </wp:wrapPolygon>
+                </wp:wrapTight>
+                <wp:docPr id="19" name="Text Box 19"/>
+                <wp:cNvGraphicFramePr/>
+                <a:graphic xmlns:a="http://schemas.openxmlformats.org/drawingml/2006/main">
+                  <a:graphicData uri="http://schemas.microsoft.com/office/word/2010/wordprocessingShape">
+                    <wps:wsp>
+                      <wps:cNvSpPr txBox="1"/>
+                      <wps:spPr>
+                        <a:xfrm>
+                          <a:off x="0" y="0"/>
+                          <a:ext cx="2894965" cy="287655"/>
+                        </a:xfrm>
+                        <a:prstGeom prst="rect">
+                          <a:avLst/>
+                        </a:prstGeom>
+                        <a:solidFill>
+                          <a:prstClr val="white"/>
+                        </a:solidFill>
+                        <a:ln>
+                          <a:noFill/>
+                        </a:ln>
+                        <a:effectLst/>
+                      </wps:spPr>
+                      <wps:txbx>
+                        <w:txbxContent>
+                          <w:p>
+                            <w:pPr>
+                              <w:pStyle w:val="Caption"/>
+                              <w:jc w:val="center"/>
+                              <w:rPr>
+                                <w:noProof/>
+                                <w:sz w:val="22"/>
+                                <w:szCs w:val="22"/>
+                              </w:rPr>
+                            </w:pPr>
+                            <w:r>
+                              <w:rPr>
+                                <w:sz w:val="22"/>
+                                <w:szCs w:val="22"/>
+                              </w:rPr>
+                              <w:t xml:space="preserve">Convolution C1 </w:t>
+                            </w:r>
+                          </w:p>
+                        </w:txbxContent>
+                      </wps:txbx>
+                      <wps:bodyPr rot="0" spcFirstLastPara="0" vertOverflow="overflow" horzOverflow="overflow" vert="horz" wrap="square" lIns="0" tIns="0" rIns="0" bIns="0" numCol="1" spcCol="0" rtlCol="0" fromWordArt="0" anchor="t" anchorCtr="0" forceAA="0" compatLnSpc="1">
+                        <a:prstTxWarp prst="textNoShape">
+                          <a:avLst/>
+                        </a:prstTxWarp>
+                        <a:spAutoFit/>
+                      </wps:bodyPr>
+                    </wps:wsp>
+                  </a:graphicData>
+                </a:graphic>
+              </wp:anchor>
+            </w:drawing>
+          </mc:Choice>
+          <mc:Fallback>
+            <w:pict>
+              <v:shape w14:anchorId="41FD036C" id="Text Box 19" o:spid="_x0000_s1037" type="#_x0000_t202" style="position:absolute;margin-left:-13.65pt;margin-top:184.5pt;width:227.95pt;height:22.65pt;z-index:251702272;visibility:visible;mso-wrap-style:square;mso-wrap-distance-left:9pt;mso-wrap-distance-top:0;mso-wrap-distance-right:9pt;mso-wrap-distance-bottom:0;mso-position-horizontal:absolute;mso-position-horizontal-relative:text;mso-position-vertical:absolute;mso-position-vertical-relative:text;v-text-anchor:top" o:gfxdata="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" stroked="f">
+                <v:textbox style="mso-fit-shape-to-text:t" inset="0,0,0,0">
+                  <w:txbxContent>
+                    <w:p>
+                      <w:pPr>
+                        <w:pStyle w:val="Caption"/>
+                        <w:jc w:val="center"/>
+                        <w:rPr>
+                          <w:noProof/>
+                          <w:sz w:val="22"/>
+                          <w:szCs w:val="22"/>
+                        </w:rPr>
+                      </w:pPr>
+                      <w:r>
+                        <w:rPr>
+                          <w:sz w:val="22"/>
+                          <w:szCs w:val="22"/>
+                        </w:rPr>
+                        <w:t xml:space="preserve">Convolution C1 </w:t>
+                      </w:r>
+                    </w:p>
+                  </w:txbxContent>
+                </v:textbox>
+                <w10:wrap type="tight"/>
+              </v:shape>
+            </w:pict>
+          </mc:Fallback>
+        </mc:AlternateContent>
       </w:r>
       <w:r>
         <w:rPr>
@@ -2075,8 +3560,6 @@
       <w:r>
         <w:br w:type="page"/>
       </w:r>
-      <w:bookmarkStart w:id="0" w:name="_GoBack"/>
-      <w:bookmarkEnd w:id="0"/>
     </w:p>
     <w:p>
       <w:pPr>
@@ -2233,20 +3716,15 @@
       <w:r>
         <w:br w:type="page"/>
       </w:r>
+      <w:r>
+        <w:t>Appendix A:</w:t>
+      </w:r>
     </w:p>
     <w:p>
       <w:pPr>
         <w:pStyle w:val="Heading2"/>
       </w:pPr>
       <w:r>
-        <w:t>Appendix A:</w:t>
-      </w:r>
-    </w:p>
-    <w:p>
-      <w:pPr>
-        <w:pStyle w:val="Heading2"/>
-      </w:pPr>
-      <w:r>
         <w:t>Task 1:</w:t>
       </w:r>
       <w:r>
@@ -2262,6 +3740,359 @@
       </w:r>
     </w:p>
     <w:p>
+      <w:r>
+        <w:rPr>
+          <w:noProof/>
+        </w:rPr>
+        <mc:AlternateContent>
+          <mc:Choice Requires="wps">
+            <w:drawing>
+              <wp:anchor distT="0" distB="0" distL="114300" distR="114300" simplePos="0" relativeHeight="251716608" behindDoc="0" locked="0" layoutInCell="1" allowOverlap="1" wp14:anchorId="42E2698D" wp14:editId="25EA43E7">
+                <wp:simplePos x="0" y="0"/>
+                <wp:positionH relativeFrom="column">
+                  <wp:posOffset>-519430</wp:posOffset>
+                </wp:positionH>
+                <wp:positionV relativeFrom="paragraph">
+                  <wp:posOffset>6020435</wp:posOffset>
+                </wp:positionV>
+                <wp:extent cx="3497580" cy="287655"/>
+                <wp:effectExtent l="0" t="0" r="0" b="0"/>
+                <wp:wrapTight wrapText="bothSides">
+                  <wp:wrapPolygon edited="0">
+                    <wp:start x="0" y="0"/>
+                    <wp:lineTo x="0" y="20571"/>
+                    <wp:lineTo x="21490" y="20571"/>
+                    <wp:lineTo x="21490" y="0"/>
+                    <wp:lineTo x="0" y="0"/>
+                  </wp:wrapPolygon>
+                </wp:wrapTight>
+                <wp:docPr id="49" name="Text Box 49"/>
+                <wp:cNvGraphicFramePr/>
+                <a:graphic xmlns:a="http://schemas.openxmlformats.org/drawingml/2006/main">
+                  <a:graphicData uri="http://schemas.microsoft.com/office/word/2010/wordprocessingShape">
+                    <wps:wsp>
+                      <wps:cNvSpPr txBox="1"/>
+                      <wps:spPr>
+                        <a:xfrm>
+                          <a:off x="0" y="0"/>
+                          <a:ext cx="3497580" cy="287655"/>
+                        </a:xfrm>
+                        <a:prstGeom prst="rect">
+                          <a:avLst/>
+                        </a:prstGeom>
+                        <a:solidFill>
+                          <a:prstClr val="white"/>
+                        </a:solidFill>
+                        <a:ln>
+                          <a:noFill/>
+                        </a:ln>
+                        <a:effectLst/>
+                      </wps:spPr>
+                      <wps:txbx>
+                        <w:txbxContent>
+                          <w:p>
+                            <w:pPr>
+                              <w:pStyle w:val="Caption"/>
+                              <w:jc w:val="center"/>
+                              <w:rPr>
+                                <w:noProof/>
+                                <w:sz w:val="22"/>
+                                <w:szCs w:val="22"/>
+                              </w:rPr>
+                            </w:pPr>
+                            <w:r>
+                              <w:rPr>
+                                <w:sz w:val="22"/>
+                                <w:szCs w:val="22"/>
+                              </w:rPr>
+                              <w:t>C</w:t>
+                            </w:r>
+                            <w:r>
+                              <w:rPr>
+                                <w:sz w:val="22"/>
+                                <w:szCs w:val="22"/>
+                              </w:rPr>
+                              <w:t>onvolution C2</w:t>
+                            </w:r>
+                          </w:p>
+                        </w:txbxContent>
+                      </wps:txbx>
+                      <wps:bodyPr rot="0" spcFirstLastPara="0" vertOverflow="overflow" horzOverflow="overflow" vert="horz" wrap="square" lIns="0" tIns="0" rIns="0" bIns="0" numCol="1" spcCol="0" rtlCol="0" fromWordArt="0" anchor="t" anchorCtr="0" forceAA="0" compatLnSpc="1">
+                        <a:prstTxWarp prst="textNoShape">
+                          <a:avLst/>
+                        </a:prstTxWarp>
+                        <a:spAutoFit/>
+                      </wps:bodyPr>
+                    </wps:wsp>
+                  </a:graphicData>
+                </a:graphic>
+              </wp:anchor>
+            </w:drawing>
+          </mc:Choice>
+          <mc:Fallback>
+            <w:pict>
+              <v:shape w14:anchorId="42E2698D" id="Text Box 49" o:spid="_x0000_s1038" type="#_x0000_t202" style="position:absolute;margin-left:-40.9pt;margin-top:474.05pt;width:275.4pt;height:22.65pt;z-index:251716608;visibility:visible;mso-wrap-style:square;mso-wrap-distance-left:9pt;mso-wrap-distance-top:0;mso-wrap-distance-right:9pt;mso-wrap-distance-bottom:0;mso-position-horizontal:absolute;mso-position-horizontal-relative:text;mso-position-vertical:absolute;mso-position-vertical-relative:text;v-text-anchor:top" o:gfxdata="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" stroked="f">
+                <v:textbox style="mso-fit-shape-to-text:t" inset="0,0,0,0">
+                  <w:txbxContent>
+                    <w:p>
+                      <w:pPr>
+                        <w:pStyle w:val="Caption"/>
+                        <w:jc w:val="center"/>
+                        <w:rPr>
+                          <w:noProof/>
+                          <w:sz w:val="22"/>
+                          <w:szCs w:val="22"/>
+                        </w:rPr>
+                      </w:pPr>
+                      <w:r>
+                        <w:rPr>
+                          <w:sz w:val="22"/>
+                          <w:szCs w:val="22"/>
+                        </w:rPr>
+                        <w:t>C</w:t>
+                      </w:r>
+                      <w:r>
+                        <w:rPr>
+                          <w:sz w:val="22"/>
+                          <w:szCs w:val="22"/>
+                        </w:rPr>
+                        <w:t>onvolution C2</w:t>
+                      </w:r>
+                    </w:p>
+                  </w:txbxContent>
+                </v:textbox>
+                <w10:wrap type="tight"/>
+              </v:shape>
+            </w:pict>
+          </mc:Fallback>
+        </mc:AlternateContent>
+      </w:r>
+      <w:r>
+        <w:rPr>
+          <w:noProof/>
+        </w:rPr>
+        <mc:AlternateContent>
+          <mc:Choice Requires="wps">
+            <w:drawing>
+              <wp:anchor distT="0" distB="0" distL="114300" distR="114300" simplePos="0" relativeHeight="251718656" behindDoc="0" locked="0" layoutInCell="1" allowOverlap="1" wp14:anchorId="7B9F4E0F" wp14:editId="2A950F9C">
+                <wp:simplePos x="0" y="0"/>
+                <wp:positionH relativeFrom="column">
+                  <wp:posOffset>2680335</wp:posOffset>
+                </wp:positionH>
+                <wp:positionV relativeFrom="paragraph">
+                  <wp:posOffset>6017260</wp:posOffset>
+                </wp:positionV>
+                <wp:extent cx="3497580" cy="287655"/>
+                <wp:effectExtent l="0" t="0" r="0" b="0"/>
+                <wp:wrapTight wrapText="bothSides">
+                  <wp:wrapPolygon edited="0">
+                    <wp:start x="0" y="0"/>
+                    <wp:lineTo x="0" y="20571"/>
+                    <wp:lineTo x="21490" y="20571"/>
+                    <wp:lineTo x="21490" y="0"/>
+                    <wp:lineTo x="0" y="0"/>
+                  </wp:wrapPolygon>
+                </wp:wrapTight>
+                <wp:docPr id="50" name="Text Box 50"/>
+                <wp:cNvGraphicFramePr/>
+                <a:graphic xmlns:a="http://schemas.openxmlformats.org/drawingml/2006/main">
+                  <a:graphicData uri="http://schemas.microsoft.com/office/word/2010/wordprocessingShape">
+                    <wps:wsp>
+                      <wps:cNvSpPr txBox="1"/>
+                      <wps:spPr>
+                        <a:xfrm>
+                          <a:off x="0" y="0"/>
+                          <a:ext cx="3497580" cy="287655"/>
+                        </a:xfrm>
+                        <a:prstGeom prst="rect">
+                          <a:avLst/>
+                        </a:prstGeom>
+                        <a:solidFill>
+                          <a:prstClr val="white"/>
+                        </a:solidFill>
+                        <a:ln>
+                          <a:noFill/>
+                        </a:ln>
+                        <a:effectLst/>
+                      </wps:spPr>
+                      <wps:txbx>
+                        <w:txbxContent>
+                          <w:p>
+                            <w:pPr>
+                              <w:pStyle w:val="Caption"/>
+                              <w:jc w:val="center"/>
+                              <w:rPr>
+                                <w:noProof/>
+                                <w:sz w:val="22"/>
+                                <w:szCs w:val="22"/>
+                              </w:rPr>
+                            </w:pPr>
+                            <w:r>
+                              <w:rPr>
+                                <w:sz w:val="22"/>
+                                <w:szCs w:val="22"/>
+                              </w:rPr>
+                              <w:t>Pooling P2</w:t>
+                            </w:r>
+                          </w:p>
+                        </w:txbxContent>
+                      </wps:txbx>
+                      <wps:bodyPr rot="0" spcFirstLastPara="0" vertOverflow="overflow" horzOverflow="overflow" vert="horz" wrap="square" lIns="0" tIns="0" rIns="0" bIns="0" numCol="1" spcCol="0" rtlCol="0" fromWordArt="0" anchor="t" anchorCtr="0" forceAA="0" compatLnSpc="1">
+                        <a:prstTxWarp prst="textNoShape">
+                          <a:avLst/>
+                        </a:prstTxWarp>
+                        <a:spAutoFit/>
+                      </wps:bodyPr>
+                    </wps:wsp>
+                  </a:graphicData>
+                </a:graphic>
+              </wp:anchor>
+            </w:drawing>
+          </mc:Choice>
+          <mc:Fallback>
+            <w:pict>
+              <v:shape w14:anchorId="7B9F4E0F" id="Text Box 50" o:spid="_x0000_s1039" type="#_x0000_t202" style="position:absolute;margin-left:211.05pt;margin-top:473.8pt;width:275.4pt;height:22.65pt;z-index:251718656;visibility:visible;mso-wrap-style:square;mso-wrap-distance-left:9pt;mso-wrap-distance-top:0;mso-wrap-distance-right:9pt;mso-wrap-distance-bottom:0;mso-position-horizontal:absolute;mso-position-horizontal-relative:text;mso-position-vertical:absolute;mso-position-vertical-relative:text;v-text-anchor:top" o:gfxdata="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" stroked="f">
+                <v:textbox style="mso-fit-shape-to-text:t" inset="0,0,0,0">
+                  <w:txbxContent>
+                    <w:p>
+                      <w:pPr>
+                        <w:pStyle w:val="Caption"/>
+                        <w:jc w:val="center"/>
+                        <w:rPr>
+                          <w:noProof/>
+                          <w:sz w:val="22"/>
+                          <w:szCs w:val="22"/>
+                        </w:rPr>
+                      </w:pPr>
+                      <w:r>
+                        <w:rPr>
+                          <w:sz w:val="22"/>
+                          <w:szCs w:val="22"/>
+                        </w:rPr>
+                        <w:t>Pooling P2</w:t>
+                      </w:r>
+                    </w:p>
+                  </w:txbxContent>
+                </v:textbox>
+                <w10:wrap type="tight"/>
+              </v:shape>
+            </w:pict>
+          </mc:Fallback>
+        </mc:AlternateContent>
+      </w:r>
+      <w:r>
+        <w:rPr>
+          <w:noProof/>
+        </w:rPr>
+        <mc:AlternateContent>
+          <mc:Choice Requires="wps">
+            <w:drawing>
+              <wp:anchor distT="0" distB="0" distL="114300" distR="114300" simplePos="0" relativeHeight="251714560" behindDoc="0" locked="0" layoutInCell="1" allowOverlap="1" wp14:anchorId="037FB8E0" wp14:editId="74C387BD">
+                <wp:simplePos x="0" y="0"/>
+                <wp:positionH relativeFrom="column">
+                  <wp:posOffset>3023235</wp:posOffset>
+                </wp:positionH>
+                <wp:positionV relativeFrom="paragraph">
+                  <wp:posOffset>3276600</wp:posOffset>
+                </wp:positionV>
+                <wp:extent cx="3497580" cy="287655"/>
+                <wp:effectExtent l="0" t="0" r="0" b="0"/>
+                <wp:wrapTight wrapText="bothSides">
+                  <wp:wrapPolygon edited="0">
+                    <wp:start x="0" y="0"/>
+                    <wp:lineTo x="0" y="20571"/>
+                    <wp:lineTo x="21490" y="20571"/>
+                    <wp:lineTo x="21490" y="0"/>
+                    <wp:lineTo x="0" y="0"/>
+                  </wp:wrapPolygon>
+                </wp:wrapTight>
+                <wp:docPr id="36" name="Text Box 36"/>
+                <wp:cNvGraphicFramePr/>
+                <a:graphic xmlns:a="http://schemas.openxmlformats.org/drawingml/2006/main">
+                  <a:graphicData uri="http://schemas.microsoft.com/office/word/2010/wordprocessingShape">
+                    <wps:wsp>
+                      <wps:cNvSpPr txBox="1"/>
+                      <wps:spPr>
+                        <a:xfrm>
+                          <a:off x="0" y="0"/>
+                          <a:ext cx="3497580" cy="287655"/>
+                        </a:xfrm>
+                        <a:prstGeom prst="rect">
+                          <a:avLst/>
+                        </a:prstGeom>
+                        <a:solidFill>
+                          <a:prstClr val="white"/>
+                        </a:solidFill>
+                        <a:ln>
+                          <a:noFill/>
+                        </a:ln>
+                        <a:effectLst/>
+                      </wps:spPr>
+                      <wps:txbx>
+                        <w:txbxContent>
+                          <w:p>
+                            <w:pPr>
+                              <w:pStyle w:val="Caption"/>
+                              <w:jc w:val="center"/>
+                              <w:rPr>
+                                <w:noProof/>
+                                <w:sz w:val="22"/>
+                                <w:szCs w:val="22"/>
+                              </w:rPr>
+                            </w:pPr>
+                            <w:r>
+                              <w:rPr>
+                                <w:sz w:val="22"/>
+                                <w:szCs w:val="22"/>
+                              </w:rPr>
+                              <w:t>Pooling P1</w:t>
+                            </w:r>
+                          </w:p>
+                        </w:txbxContent>
+                      </wps:txbx>
+                      <wps:bodyPr rot="0" spcFirstLastPara="0" vertOverflow="overflow" horzOverflow="overflow" vert="horz" wrap="square" lIns="0" tIns="0" rIns="0" bIns="0" numCol="1" spcCol="0" rtlCol="0" fromWordArt="0" anchor="t" anchorCtr="0" forceAA="0" compatLnSpc="1">
+                        <a:prstTxWarp prst="textNoShape">
+                          <a:avLst/>
+                        </a:prstTxWarp>
+                        <a:spAutoFit/>
+                      </wps:bodyPr>
+                    </wps:wsp>
+                  </a:graphicData>
+                </a:graphic>
+              </wp:anchor>
+            </w:drawing>
+          </mc:Choice>
+          <mc:Fallback>
+            <w:pict>
+              <v:shape w14:anchorId="037FB8E0" id="Text Box 36" o:spid="_x0000_s1040" type="#_x0000_t202" style="position:absolute;margin-left:238.05pt;margin-top:258pt;width:275.4pt;height:22.65pt;z-index:251714560;visibility:visible;mso-wrap-style:square;mso-wrap-distance-left:9pt;mso-wrap-distance-top:0;mso-wrap-distance-right:9pt;mso-wrap-distance-bottom:0;mso-position-horizontal:absolute;mso-position-horizontal-relative:text;mso-position-vertical:absolute;mso-position-vertical-relative:text;v-text-anchor:top" o:gfxdata="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" stroked="f">
+                <v:textbox style="mso-fit-shape-to-text:t" inset="0,0,0,0">
+                  <w:txbxContent>
+                    <w:p>
+                      <w:pPr>
+                        <w:pStyle w:val="Caption"/>
+                        <w:jc w:val="center"/>
+                        <w:rPr>
+                          <w:noProof/>
+                          <w:sz w:val="22"/>
+                          <w:szCs w:val="22"/>
+                        </w:rPr>
+                      </w:pPr>
+                      <w:r>
+                        <w:rPr>
+                          <w:sz w:val="22"/>
+                          <w:szCs w:val="22"/>
+                        </w:rPr>
+                        <w:t>Pooling P1</w:t>
+                      </w:r>
+                    </w:p>
+                  </w:txbxContent>
+                </v:textbox>
+                <w10:wrap type="tight"/>
+              </v:shape>
+            </w:pict>
+          </mc:Fallback>
+        </mc:AlternateContent>
+      </w:r>
       <w:r>
         <w:rPr>
           <w:noProof/>
@@ -2403,7 +4234,7 @@
           <w:noProof/>
         </w:rPr>
         <w:drawing>
-          <wp:anchor distT="0" distB="0" distL="114300" distR="114300" simplePos="0" relativeHeight="251667456" behindDoc="0" locked="0" layoutInCell="1" allowOverlap="1" wp14:anchorId="11713944" wp14:editId="079FBABF">
+          <wp:anchor distT="0" distB="0" distL="114300" distR="114300" simplePos="0" relativeHeight="251667456" behindDoc="0" locked="0" layoutInCell="1" allowOverlap="1" wp14:anchorId="11713944" wp14:editId="28921D5D">
             <wp:simplePos x="0" y="0"/>
             <wp:positionH relativeFrom="column">
               <wp:posOffset>2755900</wp:posOffset>
@@ -2465,6 +4296,119 @@
             </wp14:sizeRelV>
           </wp:anchor>
         </w:drawing>
+      </w:r>
+      <w:r>
+        <w:rPr>
+          <w:noProof/>
+        </w:rPr>
+        <mc:AlternateContent>
+          <mc:Choice Requires="wps">
+            <w:drawing>
+              <wp:anchor distT="0" distB="0" distL="114300" distR="114300" simplePos="0" relativeHeight="251712512" behindDoc="0" locked="0" layoutInCell="1" allowOverlap="1" wp14:anchorId="12E93689" wp14:editId="17DDCFBB">
+                <wp:simplePos x="0" y="0"/>
+                <wp:positionH relativeFrom="column">
+                  <wp:posOffset>-634365</wp:posOffset>
+                </wp:positionH>
+                <wp:positionV relativeFrom="paragraph">
+                  <wp:posOffset>3412490</wp:posOffset>
+                </wp:positionV>
+                <wp:extent cx="3497580" cy="287655"/>
+                <wp:effectExtent l="0" t="0" r="0" b="0"/>
+                <wp:wrapTight wrapText="bothSides">
+                  <wp:wrapPolygon edited="0">
+                    <wp:start x="0" y="0"/>
+                    <wp:lineTo x="0" y="20571"/>
+                    <wp:lineTo x="21490" y="20571"/>
+                    <wp:lineTo x="21490" y="0"/>
+                    <wp:lineTo x="0" y="0"/>
+                  </wp:wrapPolygon>
+                </wp:wrapTight>
+                <wp:docPr id="28" name="Text Box 28"/>
+                <wp:cNvGraphicFramePr/>
+                <a:graphic xmlns:a="http://schemas.openxmlformats.org/drawingml/2006/main">
+                  <a:graphicData uri="http://schemas.microsoft.com/office/word/2010/wordprocessingShape">
+                    <wps:wsp>
+                      <wps:cNvSpPr txBox="1"/>
+                      <wps:spPr>
+                        <a:xfrm>
+                          <a:off x="0" y="0"/>
+                          <a:ext cx="3497580" cy="287655"/>
+                        </a:xfrm>
+                        <a:prstGeom prst="rect">
+                          <a:avLst/>
+                        </a:prstGeom>
+                        <a:solidFill>
+                          <a:prstClr val="white"/>
+                        </a:solidFill>
+                        <a:ln>
+                          <a:noFill/>
+                        </a:ln>
+                        <a:effectLst/>
+                      </wps:spPr>
+                      <wps:txbx>
+                        <w:txbxContent>
+                          <w:p>
+                            <w:pPr>
+                              <w:pStyle w:val="Caption"/>
+                              <w:jc w:val="center"/>
+                              <w:rPr>
+                                <w:noProof/>
+                                <w:sz w:val="22"/>
+                                <w:szCs w:val="22"/>
+                              </w:rPr>
+                            </w:pPr>
+                            <w:r>
+                              <w:rPr>
+                                <w:sz w:val="22"/>
+                                <w:szCs w:val="22"/>
+                              </w:rPr>
+                              <w:t xml:space="preserve">Convolution C1 </w:t>
+                            </w:r>
+                          </w:p>
+                        </w:txbxContent>
+                      </wps:txbx>
+                      <wps:bodyPr rot="0" spcFirstLastPara="0" vertOverflow="overflow" horzOverflow="overflow" vert="horz" wrap="square" lIns="0" tIns="0" rIns="0" bIns="0" numCol="1" spcCol="0" rtlCol="0" fromWordArt="0" anchor="t" anchorCtr="0" forceAA="0" compatLnSpc="1">
+                        <a:prstTxWarp prst="textNoShape">
+                          <a:avLst/>
+                        </a:prstTxWarp>
+                        <a:spAutoFit/>
+                      </wps:bodyPr>
+                    </wps:wsp>
+                  </a:graphicData>
+                </a:graphic>
+              </wp:anchor>
+            </w:drawing>
+          </mc:Choice>
+          <mc:Fallback>
+            <w:pict>
+              <v:shape w14:anchorId="12E93689" id="Text Box 28" o:spid="_x0000_s1041" type="#_x0000_t202" style="position:absolute;margin-left:-49.95pt;margin-top:268.7pt;width:275.4pt;height:22.65pt;z-index:251712512;visibility:visible;mso-wrap-style:square;mso-wrap-distance-left:9pt;mso-wrap-distance-top:0;mso-wrap-distance-right:9pt;mso-wrap-distance-bottom:0;mso-position-horizontal:absolute;mso-position-horizontal-relative:text;mso-position-vertical:absolute;mso-position-vertical-relative:text;v-text-anchor:top" o:gfxdata="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" stroked="f">
+                <v:textbox style="mso-fit-shape-to-text:t" inset="0,0,0,0">
+                  <w:txbxContent>
+                    <w:p>
+                      <w:pPr>
+                        <w:pStyle w:val="Caption"/>
+                        <w:jc w:val="center"/>
+                        <w:rPr>
+                          <w:noProof/>
+                          <w:sz w:val="22"/>
+                          <w:szCs w:val="22"/>
+                        </w:rPr>
+                      </w:pPr>
+                      <w:r>
+                        <w:rPr>
+                          <w:sz w:val="22"/>
+                          <w:szCs w:val="22"/>
+                        </w:rPr>
+                        <w:t xml:space="preserve">Convolution C1 </w:t>
+                      </w:r>
+                    </w:p>
+                  </w:txbxContent>
+                </v:textbox>
+                <w10:wrap type="tight"/>
+              </v:shape>
+            </w:pict>
+          </mc:Fallback>
+        </mc:AlternateContent>
       </w:r>
       <w:r>
         <w:rPr>
@@ -2589,16 +4533,10 @@
         <w:pStyle w:val="Heading2"/>
       </w:pPr>
       <w:r>
-        <w:t>Task 2</w:t>
-      </w:r>
-      <w:r>
-        <w:t>:</w:t>
-      </w:r>
-      <w:r>
-        <w:t xml:space="preserve"> </w:t>
-      </w:r>
-      <w:r>
-        <w:t>SGD with momentum</w:t>
+        <w:t>Task 2:</w:t>
+      </w:r>
+      <w:r>
+        <w:t xml:space="preserve"> SGD with momentum</w:t>
       </w:r>
     </w:p>
     <w:p>
@@ -2663,6 +4601,119 @@
     </w:p>
     <w:p/>
     <w:p>
+      <w:r>
+        <w:rPr>
+          <w:noProof/>
+        </w:rPr>
+        <mc:AlternateContent>
+          <mc:Choice Requires="wps">
+            <w:drawing>
+              <wp:anchor distT="0" distB="0" distL="114300" distR="114300" simplePos="0" relativeHeight="251720704" behindDoc="0" locked="0" layoutInCell="1" allowOverlap="1" wp14:anchorId="7C47459E" wp14:editId="2E50FBB7">
+                <wp:simplePos x="0" y="0"/>
+                <wp:positionH relativeFrom="column">
+                  <wp:posOffset>0</wp:posOffset>
+                </wp:positionH>
+                <wp:positionV relativeFrom="paragraph">
+                  <wp:posOffset>2511425</wp:posOffset>
+                </wp:positionV>
+                <wp:extent cx="3042920" cy="302260"/>
+                <wp:effectExtent l="0" t="0" r="0" b="0"/>
+                <wp:wrapTight wrapText="bothSides">
+                  <wp:wrapPolygon edited="0">
+                    <wp:start x="0" y="0"/>
+                    <wp:lineTo x="0" y="20571"/>
+                    <wp:lineTo x="21456" y="20571"/>
+                    <wp:lineTo x="21456" y="0"/>
+                    <wp:lineTo x="0" y="0"/>
+                  </wp:wrapPolygon>
+                </wp:wrapTight>
+                <wp:docPr id="52" name="Text Box 52"/>
+                <wp:cNvGraphicFramePr/>
+                <a:graphic xmlns:a="http://schemas.openxmlformats.org/drawingml/2006/main">
+                  <a:graphicData uri="http://schemas.microsoft.com/office/word/2010/wordprocessingShape">
+                    <wps:wsp>
+                      <wps:cNvSpPr txBox="1"/>
+                      <wps:spPr>
+                        <a:xfrm>
+                          <a:off x="0" y="0"/>
+                          <a:ext cx="3042920" cy="302260"/>
+                        </a:xfrm>
+                        <a:prstGeom prst="rect">
+                          <a:avLst/>
+                        </a:prstGeom>
+                        <a:solidFill>
+                          <a:prstClr val="white"/>
+                        </a:solidFill>
+                        <a:ln>
+                          <a:noFill/>
+                        </a:ln>
+                        <a:effectLst/>
+                      </wps:spPr>
+                      <wps:txbx>
+                        <w:txbxContent>
+                          <w:p>
+                            <w:pPr>
+                              <w:pStyle w:val="Caption"/>
+                              <w:jc w:val="center"/>
+                              <w:rPr>
+                                <w:noProof/>
+                                <w:sz w:val="24"/>
+                                <w:szCs w:val="24"/>
+                              </w:rPr>
+                            </w:pPr>
+                            <w:r>
+                              <w:rPr>
+                                <w:sz w:val="24"/>
+                                <w:szCs w:val="24"/>
+                              </w:rPr>
+                              <w:t>Convolution C1</w:t>
+                            </w:r>
+                          </w:p>
+                        </w:txbxContent>
+                      </wps:txbx>
+                      <wps:bodyPr rot="0" spcFirstLastPara="0" vertOverflow="overflow" horzOverflow="overflow" vert="horz" wrap="square" lIns="0" tIns="0" rIns="0" bIns="0" numCol="1" spcCol="0" rtlCol="0" fromWordArt="0" anchor="t" anchorCtr="0" forceAA="0" compatLnSpc="1">
+                        <a:prstTxWarp prst="textNoShape">
+                          <a:avLst/>
+                        </a:prstTxWarp>
+                        <a:spAutoFit/>
+                      </wps:bodyPr>
+                    </wps:wsp>
+                  </a:graphicData>
+                </a:graphic>
+              </wp:anchor>
+            </w:drawing>
+          </mc:Choice>
+          <mc:Fallback>
+            <w:pict>
+              <v:shape w14:anchorId="7C47459E" id="Text Box 52" o:spid="_x0000_s1042" type="#_x0000_t202" style="position:absolute;margin-left:0;margin-top:197.75pt;width:239.6pt;height:23.8pt;z-index:251720704;visibility:visible;mso-wrap-style:square;mso-wrap-distance-left:9pt;mso-wrap-distance-top:0;mso-wrap-distance-right:9pt;mso-wrap-distance-bottom:0;mso-position-horizontal:absolute;mso-position-horizontal-relative:text;mso-position-vertical:absolute;mso-position-vertical-relative:text;v-text-anchor:top" o:gfxdata="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" stroked="f">
+                <v:textbox style="mso-fit-shape-to-text:t" inset="0,0,0,0">
+                  <w:txbxContent>
+                    <w:p>
+                      <w:pPr>
+                        <w:pStyle w:val="Caption"/>
+                        <w:jc w:val="center"/>
+                        <w:rPr>
+                          <w:noProof/>
+                          <w:sz w:val="24"/>
+                          <w:szCs w:val="24"/>
+                        </w:rPr>
+                      </w:pPr>
+                      <w:r>
+                        <w:rPr>
+                          <w:sz w:val="24"/>
+                          <w:szCs w:val="24"/>
+                        </w:rPr>
+                        <w:t>Convolution C1</w:t>
+                      </w:r>
+                    </w:p>
+                  </w:txbxContent>
+                </v:textbox>
+                <w10:wrap type="tight"/>
+              </v:shape>
+            </w:pict>
+          </mc:Fallback>
+        </mc:AlternateContent>
+      </w:r>
       <w:r>
         <w:rPr>
           <w:noProof/>
@@ -2805,6 +4856,359 @@
         <w:rPr>
           <w:noProof/>
         </w:rPr>
+        <mc:AlternateContent>
+          <mc:Choice Requires="wps">
+            <w:drawing>
+              <wp:anchor distT="0" distB="0" distL="114300" distR="114300" simplePos="0" relativeHeight="251724800" behindDoc="0" locked="0" layoutInCell="1" allowOverlap="1" wp14:anchorId="5983D84E" wp14:editId="076506EC">
+                <wp:simplePos x="0" y="0"/>
+                <wp:positionH relativeFrom="column">
+                  <wp:posOffset>278130</wp:posOffset>
+                </wp:positionH>
+                <wp:positionV relativeFrom="paragraph">
+                  <wp:posOffset>5364480</wp:posOffset>
+                </wp:positionV>
+                <wp:extent cx="3042920" cy="302260"/>
+                <wp:effectExtent l="0" t="0" r="0" b="0"/>
+                <wp:wrapTight wrapText="bothSides">
+                  <wp:wrapPolygon edited="0">
+                    <wp:start x="0" y="0"/>
+                    <wp:lineTo x="0" y="20571"/>
+                    <wp:lineTo x="21456" y="20571"/>
+                    <wp:lineTo x="21456" y="0"/>
+                    <wp:lineTo x="0" y="0"/>
+                  </wp:wrapPolygon>
+                </wp:wrapTight>
+                <wp:docPr id="57" name="Text Box 57"/>
+                <wp:cNvGraphicFramePr/>
+                <a:graphic xmlns:a="http://schemas.openxmlformats.org/drawingml/2006/main">
+                  <a:graphicData uri="http://schemas.microsoft.com/office/word/2010/wordprocessingShape">
+                    <wps:wsp>
+                      <wps:cNvSpPr txBox="1"/>
+                      <wps:spPr>
+                        <a:xfrm>
+                          <a:off x="0" y="0"/>
+                          <a:ext cx="3042920" cy="302260"/>
+                        </a:xfrm>
+                        <a:prstGeom prst="rect">
+                          <a:avLst/>
+                        </a:prstGeom>
+                        <a:solidFill>
+                          <a:prstClr val="white"/>
+                        </a:solidFill>
+                        <a:ln>
+                          <a:noFill/>
+                        </a:ln>
+                        <a:effectLst/>
+                      </wps:spPr>
+                      <wps:txbx>
+                        <w:txbxContent>
+                          <w:p>
+                            <w:pPr>
+                              <w:pStyle w:val="Caption"/>
+                              <w:jc w:val="center"/>
+                              <w:rPr>
+                                <w:noProof/>
+                                <w:sz w:val="24"/>
+                                <w:szCs w:val="24"/>
+                              </w:rPr>
+                            </w:pPr>
+                            <w:r>
+                              <w:rPr>
+                                <w:sz w:val="24"/>
+                                <w:szCs w:val="24"/>
+                              </w:rPr>
+                              <w:t>C</w:t>
+                            </w:r>
+                            <w:r>
+                              <w:rPr>
+                                <w:sz w:val="24"/>
+                                <w:szCs w:val="24"/>
+                              </w:rPr>
+                              <w:t>onvolution C2</w:t>
+                            </w:r>
+                          </w:p>
+                        </w:txbxContent>
+                      </wps:txbx>
+                      <wps:bodyPr rot="0" spcFirstLastPara="0" vertOverflow="overflow" horzOverflow="overflow" vert="horz" wrap="square" lIns="0" tIns="0" rIns="0" bIns="0" numCol="1" spcCol="0" rtlCol="0" fromWordArt="0" anchor="t" anchorCtr="0" forceAA="0" compatLnSpc="1">
+                        <a:prstTxWarp prst="textNoShape">
+                          <a:avLst/>
+                        </a:prstTxWarp>
+                        <a:spAutoFit/>
+                      </wps:bodyPr>
+                    </wps:wsp>
+                  </a:graphicData>
+                </a:graphic>
+              </wp:anchor>
+            </w:drawing>
+          </mc:Choice>
+          <mc:Fallback>
+            <w:pict>
+              <v:shape w14:anchorId="5983D84E" id="Text Box 57" o:spid="_x0000_s1043" type="#_x0000_t202" style="position:absolute;margin-left:21.9pt;margin-top:422.4pt;width:239.6pt;height:23.8pt;z-index:251724800;visibility:visible;mso-wrap-style:square;mso-wrap-distance-left:9pt;mso-wrap-distance-top:0;mso-wrap-distance-right:9pt;mso-wrap-distance-bottom:0;mso-position-horizontal:absolute;mso-position-horizontal-relative:text;mso-position-vertical:absolute;mso-position-vertical-relative:text;v-text-anchor:top" o:gfxdata="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" stroked="f">
+                <v:textbox style="mso-fit-shape-to-text:t" inset="0,0,0,0">
+                  <w:txbxContent>
+                    <w:p>
+                      <w:pPr>
+                        <w:pStyle w:val="Caption"/>
+                        <w:jc w:val="center"/>
+                        <w:rPr>
+                          <w:noProof/>
+                          <w:sz w:val="24"/>
+                          <w:szCs w:val="24"/>
+                        </w:rPr>
+                      </w:pPr>
+                      <w:r>
+                        <w:rPr>
+                          <w:sz w:val="24"/>
+                          <w:szCs w:val="24"/>
+                        </w:rPr>
+                        <w:t>C</w:t>
+                      </w:r>
+                      <w:r>
+                        <w:rPr>
+                          <w:sz w:val="24"/>
+                          <w:szCs w:val="24"/>
+                        </w:rPr>
+                        <w:t>onvolution C2</w:t>
+                      </w:r>
+                    </w:p>
+                  </w:txbxContent>
+                </v:textbox>
+                <w10:wrap type="tight"/>
+              </v:shape>
+            </w:pict>
+          </mc:Fallback>
+        </mc:AlternateContent>
+      </w:r>
+      <w:r>
+        <w:rPr>
+          <w:noProof/>
+        </w:rPr>
+        <mc:AlternateContent>
+          <mc:Choice Requires="wps">
+            <w:drawing>
+              <wp:anchor distT="0" distB="0" distL="114300" distR="114300" simplePos="0" relativeHeight="251722752" behindDoc="0" locked="0" layoutInCell="1" allowOverlap="1" wp14:anchorId="20403F1A" wp14:editId="4B4C99A9">
+                <wp:simplePos x="0" y="0"/>
+                <wp:positionH relativeFrom="column">
+                  <wp:posOffset>3599475</wp:posOffset>
+                </wp:positionH>
+                <wp:positionV relativeFrom="paragraph">
+                  <wp:posOffset>5368130</wp:posOffset>
+                </wp:positionV>
+                <wp:extent cx="3042920" cy="302260"/>
+                <wp:effectExtent l="0" t="0" r="0" b="0"/>
+                <wp:wrapTight wrapText="bothSides">
+                  <wp:wrapPolygon edited="0">
+                    <wp:start x="0" y="0"/>
+                    <wp:lineTo x="0" y="20571"/>
+                    <wp:lineTo x="21456" y="20571"/>
+                    <wp:lineTo x="21456" y="0"/>
+                    <wp:lineTo x="0" y="0"/>
+                  </wp:wrapPolygon>
+                </wp:wrapTight>
+                <wp:docPr id="54" name="Text Box 54"/>
+                <wp:cNvGraphicFramePr/>
+                <a:graphic xmlns:a="http://schemas.openxmlformats.org/drawingml/2006/main">
+                  <a:graphicData uri="http://schemas.microsoft.com/office/word/2010/wordprocessingShape">
+                    <wps:wsp>
+                      <wps:cNvSpPr txBox="1"/>
+                      <wps:spPr>
+                        <a:xfrm>
+                          <a:off x="0" y="0"/>
+                          <a:ext cx="3042920" cy="302260"/>
+                        </a:xfrm>
+                        <a:prstGeom prst="rect">
+                          <a:avLst/>
+                        </a:prstGeom>
+                        <a:solidFill>
+                          <a:prstClr val="white"/>
+                        </a:solidFill>
+                        <a:ln>
+                          <a:noFill/>
+                        </a:ln>
+                        <a:effectLst/>
+                      </wps:spPr>
+                      <wps:txbx>
+                        <w:txbxContent>
+                          <w:p>
+                            <w:pPr>
+                              <w:pStyle w:val="Caption"/>
+                              <w:jc w:val="center"/>
+                              <w:rPr>
+                                <w:noProof/>
+                                <w:sz w:val="24"/>
+                                <w:szCs w:val="24"/>
+                              </w:rPr>
+                            </w:pPr>
+                            <w:r>
+                              <w:rPr>
+                                <w:sz w:val="24"/>
+                                <w:szCs w:val="24"/>
+                              </w:rPr>
+                              <w:t>Pooling P2</w:t>
+                            </w:r>
+                          </w:p>
+                        </w:txbxContent>
+                      </wps:txbx>
+                      <wps:bodyPr rot="0" spcFirstLastPara="0" vertOverflow="overflow" horzOverflow="overflow" vert="horz" wrap="square" lIns="0" tIns="0" rIns="0" bIns="0" numCol="1" spcCol="0" rtlCol="0" fromWordArt="0" anchor="t" anchorCtr="0" forceAA="0" compatLnSpc="1">
+                        <a:prstTxWarp prst="textNoShape">
+                          <a:avLst/>
+                        </a:prstTxWarp>
+                        <a:spAutoFit/>
+                      </wps:bodyPr>
+                    </wps:wsp>
+                  </a:graphicData>
+                </a:graphic>
+              </wp:anchor>
+            </w:drawing>
+          </mc:Choice>
+          <mc:Fallback>
+            <w:pict>
+              <v:shape w14:anchorId="20403F1A" id="Text Box 54" o:spid="_x0000_s1044" type="#_x0000_t202" style="position:absolute;margin-left:283.4pt;margin-top:422.7pt;width:239.6pt;height:23.8pt;z-index:251722752;visibility:visible;mso-wrap-style:square;mso-wrap-distance-left:9pt;mso-wrap-distance-top:0;mso-wrap-distance-right:9pt;mso-wrap-distance-bottom:0;mso-position-horizontal:absolute;mso-position-horizontal-relative:text;mso-position-vertical:absolute;mso-position-vertical-relative:text;v-text-anchor:top" o:gfxdata="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" stroked="f">
+                <v:textbox style="mso-fit-shape-to-text:t" inset="0,0,0,0">
+                  <w:txbxContent>
+                    <w:p>
+                      <w:pPr>
+                        <w:pStyle w:val="Caption"/>
+                        <w:jc w:val="center"/>
+                        <w:rPr>
+                          <w:noProof/>
+                          <w:sz w:val="24"/>
+                          <w:szCs w:val="24"/>
+                        </w:rPr>
+                      </w:pPr>
+                      <w:r>
+                        <w:rPr>
+                          <w:sz w:val="24"/>
+                          <w:szCs w:val="24"/>
+                        </w:rPr>
+                        <w:t>Pooling P2</w:t>
+                      </w:r>
+                    </w:p>
+                  </w:txbxContent>
+                </v:textbox>
+                <w10:wrap type="tight"/>
+              </v:shape>
+            </w:pict>
+          </mc:Fallback>
+        </mc:AlternateContent>
+      </w:r>
+      <w:r>
+        <w:rPr>
+          <w:noProof/>
+        </w:rPr>
+        <mc:AlternateContent>
+          <mc:Choice Requires="wps">
+            <w:drawing>
+              <wp:anchor distT="0" distB="0" distL="114300" distR="114300" simplePos="0" relativeHeight="251726848" behindDoc="0" locked="0" layoutInCell="1" allowOverlap="1" wp14:anchorId="66FD459D" wp14:editId="055AA0D0">
+                <wp:simplePos x="0" y="0"/>
+                <wp:positionH relativeFrom="column">
+                  <wp:posOffset>3599475</wp:posOffset>
+                </wp:positionH>
+                <wp:positionV relativeFrom="paragraph">
+                  <wp:posOffset>2279395</wp:posOffset>
+                </wp:positionV>
+                <wp:extent cx="3042920" cy="302260"/>
+                <wp:effectExtent l="0" t="0" r="0" b="0"/>
+                <wp:wrapTight wrapText="bothSides">
+                  <wp:wrapPolygon edited="0">
+                    <wp:start x="0" y="0"/>
+                    <wp:lineTo x="0" y="20571"/>
+                    <wp:lineTo x="21456" y="20571"/>
+                    <wp:lineTo x="21456" y="0"/>
+                    <wp:lineTo x="0" y="0"/>
+                  </wp:wrapPolygon>
+                </wp:wrapTight>
+                <wp:docPr id="60" name="Text Box 60"/>
+                <wp:cNvGraphicFramePr/>
+                <a:graphic xmlns:a="http://schemas.openxmlformats.org/drawingml/2006/main">
+                  <a:graphicData uri="http://schemas.microsoft.com/office/word/2010/wordprocessingShape">
+                    <wps:wsp>
+                      <wps:cNvSpPr txBox="1"/>
+                      <wps:spPr>
+                        <a:xfrm>
+                          <a:off x="0" y="0"/>
+                          <a:ext cx="3042920" cy="302260"/>
+                        </a:xfrm>
+                        <a:prstGeom prst="rect">
+                          <a:avLst/>
+                        </a:prstGeom>
+                        <a:solidFill>
+                          <a:prstClr val="white"/>
+                        </a:solidFill>
+                        <a:ln>
+                          <a:noFill/>
+                        </a:ln>
+                        <a:effectLst/>
+                      </wps:spPr>
+                      <wps:txbx>
+                        <w:txbxContent>
+                          <w:p>
+                            <w:pPr>
+                              <w:pStyle w:val="Caption"/>
+                              <w:jc w:val="center"/>
+                              <w:rPr>
+                                <w:noProof/>
+                                <w:sz w:val="24"/>
+                                <w:szCs w:val="24"/>
+                              </w:rPr>
+                            </w:pPr>
+                            <w:r>
+                              <w:rPr>
+                                <w:sz w:val="24"/>
+                                <w:szCs w:val="24"/>
+                              </w:rPr>
+                              <w:t>Pooling P1</w:t>
+                            </w:r>
+                          </w:p>
+                        </w:txbxContent>
+                      </wps:txbx>
+                      <wps:bodyPr rot="0" spcFirstLastPara="0" vertOverflow="overflow" horzOverflow="overflow" vert="horz" wrap="square" lIns="0" tIns="0" rIns="0" bIns="0" numCol="1" spcCol="0" rtlCol="0" fromWordArt="0" anchor="t" anchorCtr="0" forceAA="0" compatLnSpc="1">
+                        <a:prstTxWarp prst="textNoShape">
+                          <a:avLst/>
+                        </a:prstTxWarp>
+                        <a:spAutoFit/>
+                      </wps:bodyPr>
+                    </wps:wsp>
+                  </a:graphicData>
+                </a:graphic>
+              </wp:anchor>
+            </w:drawing>
+          </mc:Choice>
+          <mc:Fallback>
+            <w:pict>
+              <v:shape w14:anchorId="66FD459D" id="Text Box 60" o:spid="_x0000_s1045" type="#_x0000_t202" style="position:absolute;margin-left:283.4pt;margin-top:179.5pt;width:239.6pt;height:23.8pt;z-index:251726848;visibility:visible;mso-wrap-style:square;mso-wrap-distance-left:9pt;mso-wrap-distance-top:0;mso-wrap-distance-right:9pt;mso-wrap-distance-bottom:0;mso-position-horizontal:absolute;mso-position-horizontal-relative:text;mso-position-vertical:absolute;mso-position-vertical-relative:text;v-text-anchor:top" o:gfxdata="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" stroked="f">
+                <v:textbox style="mso-fit-shape-to-text:t" inset="0,0,0,0">
+                  <w:txbxContent>
+                    <w:p>
+                      <w:pPr>
+                        <w:pStyle w:val="Caption"/>
+                        <w:jc w:val="center"/>
+                        <w:rPr>
+                          <w:noProof/>
+                          <w:sz w:val="24"/>
+                          <w:szCs w:val="24"/>
+                        </w:rPr>
+                      </w:pPr>
+                      <w:r>
+                        <w:rPr>
+                          <w:sz w:val="24"/>
+                          <w:szCs w:val="24"/>
+                        </w:rPr>
+                        <w:t>Pooling P1</w:t>
+                      </w:r>
+                    </w:p>
+                  </w:txbxContent>
+                </v:textbox>
+                <w10:wrap type="tight"/>
+              </v:shape>
+            </w:pict>
+          </mc:Fallback>
+        </mc:AlternateContent>
+      </w:r>
+      <w:r>
+        <w:rPr>
+          <w:noProof/>
+        </w:rPr>
         <w:drawing>
           <wp:anchor distT="0" distB="0" distL="114300" distR="114300" simplePos="0" relativeHeight="251673600" behindDoc="0" locked="0" layoutInCell="1" allowOverlap="1" wp14:anchorId="492E368E" wp14:editId="0B586162">
             <wp:simplePos x="0" y="0"/>
@@ -2972,7 +5376,7 @@
           <w:noProof/>
         </w:rPr>
         <w:drawing>
-          <wp:inline distT="0" distB="0" distL="0" distR="0" wp14:anchorId="115E77F5" wp14:editId="60E7BFCB">
+          <wp:inline distT="0" distB="0" distL="0" distR="0" wp14:anchorId="115E77F5" wp14:editId="64468A97">
             <wp:extent cx="1532187" cy="1149140"/>
             <wp:effectExtent l="0" t="0" r="0" b="0"/>
             <wp:docPr id="45" name="Picture 45"/>
@@ -3019,8 +5423,121 @@
         <w:rPr>
           <w:noProof/>
         </w:rPr>
+        <mc:AlternateContent>
+          <mc:Choice Requires="wps">
+            <w:drawing>
+              <wp:anchor distT="0" distB="0" distL="114300" distR="114300" simplePos="0" relativeHeight="251732992" behindDoc="0" locked="0" layoutInCell="1" allowOverlap="1" wp14:anchorId="40FB02DC" wp14:editId="753F437E">
+                <wp:simplePos x="0" y="0"/>
+                <wp:positionH relativeFrom="column">
+                  <wp:posOffset>3025140</wp:posOffset>
+                </wp:positionH>
+                <wp:positionV relativeFrom="paragraph">
+                  <wp:posOffset>2740025</wp:posOffset>
+                </wp:positionV>
+                <wp:extent cx="3500755" cy="287655"/>
+                <wp:effectExtent l="0" t="0" r="0" b="0"/>
+                <wp:wrapTight wrapText="bothSides">
+                  <wp:wrapPolygon edited="0">
+                    <wp:start x="0" y="0"/>
+                    <wp:lineTo x="0" y="20571"/>
+                    <wp:lineTo x="21471" y="20571"/>
+                    <wp:lineTo x="21471" y="0"/>
+                    <wp:lineTo x="0" y="0"/>
+                  </wp:wrapPolygon>
+                </wp:wrapTight>
+                <wp:docPr id="66" name="Text Box 66"/>
+                <wp:cNvGraphicFramePr/>
+                <a:graphic xmlns:a="http://schemas.openxmlformats.org/drawingml/2006/main">
+                  <a:graphicData uri="http://schemas.microsoft.com/office/word/2010/wordprocessingShape">
+                    <wps:wsp>
+                      <wps:cNvSpPr txBox="1"/>
+                      <wps:spPr>
+                        <a:xfrm>
+                          <a:off x="0" y="0"/>
+                          <a:ext cx="3500755" cy="287655"/>
+                        </a:xfrm>
+                        <a:prstGeom prst="rect">
+                          <a:avLst/>
+                        </a:prstGeom>
+                        <a:solidFill>
+                          <a:prstClr val="white"/>
+                        </a:solidFill>
+                        <a:ln>
+                          <a:noFill/>
+                        </a:ln>
+                        <a:effectLst/>
+                      </wps:spPr>
+                      <wps:txbx>
+                        <w:txbxContent>
+                          <w:p>
+                            <w:pPr>
+                              <w:pStyle w:val="Caption"/>
+                              <w:jc w:val="center"/>
+                              <w:rPr>
+                                <w:noProof/>
+                                <w:sz w:val="22"/>
+                                <w:szCs w:val="22"/>
+                              </w:rPr>
+                            </w:pPr>
+                            <w:r>
+                              <w:rPr>
+                                <w:sz w:val="22"/>
+                                <w:szCs w:val="22"/>
+                              </w:rPr>
+                              <w:t>Pooling P1</w:t>
+                            </w:r>
+                          </w:p>
+                        </w:txbxContent>
+                      </wps:txbx>
+                      <wps:bodyPr rot="0" spcFirstLastPara="0" vertOverflow="overflow" horzOverflow="overflow" vert="horz" wrap="square" lIns="0" tIns="0" rIns="0" bIns="0" numCol="1" spcCol="0" rtlCol="0" fromWordArt="0" anchor="t" anchorCtr="0" forceAA="0" compatLnSpc="1">
+                        <a:prstTxWarp prst="textNoShape">
+                          <a:avLst/>
+                        </a:prstTxWarp>
+                        <a:spAutoFit/>
+                      </wps:bodyPr>
+                    </wps:wsp>
+                  </a:graphicData>
+                </a:graphic>
+              </wp:anchor>
+            </w:drawing>
+          </mc:Choice>
+          <mc:Fallback>
+            <w:pict>
+              <v:shape w14:anchorId="40FB02DC" id="Text Box 66" o:spid="_x0000_s1046" type="#_x0000_t202" style="position:absolute;margin-left:238.2pt;margin-top:215.75pt;width:275.65pt;height:22.65pt;z-index:251732992;visibility:visible;mso-wrap-style:square;mso-wrap-distance-left:9pt;mso-wrap-distance-top:0;mso-wrap-distance-right:9pt;mso-wrap-distance-bottom:0;mso-position-horizontal:absolute;mso-position-horizontal-relative:text;mso-position-vertical:absolute;mso-position-vertical-relative:text;v-text-anchor:top" o:gfxdata="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" stroked="f">
+                <v:textbox style="mso-fit-shape-to-text:t" inset="0,0,0,0">
+                  <w:txbxContent>
+                    <w:p>
+                      <w:pPr>
+                        <w:pStyle w:val="Caption"/>
+                        <w:jc w:val="center"/>
+                        <w:rPr>
+                          <w:noProof/>
+                          <w:sz w:val="22"/>
+                          <w:szCs w:val="22"/>
+                        </w:rPr>
+                      </w:pPr>
+                      <w:r>
+                        <w:rPr>
+                          <w:sz w:val="22"/>
+                          <w:szCs w:val="22"/>
+                        </w:rPr>
+                        <w:t>Pooling P1</w:t>
+                      </w:r>
+                    </w:p>
+                  </w:txbxContent>
+                </v:textbox>
+                <w10:wrap type="tight"/>
+              </v:shape>
+            </w:pict>
+          </mc:Fallback>
+        </mc:AlternateContent>
+      </w:r>
+      <w:r>
+        <w:rPr>
+          <w:noProof/>
+        </w:rPr>
         <w:drawing>
-          <wp:anchor distT="0" distB="0" distL="114300" distR="114300" simplePos="0" relativeHeight="251675648" behindDoc="0" locked="0" layoutInCell="1" allowOverlap="1" wp14:anchorId="3F36DE9A" wp14:editId="029F08C0">
+          <wp:anchor distT="0" distB="0" distL="114300" distR="114300" simplePos="0" relativeHeight="251675648" behindDoc="0" locked="0" layoutInCell="1" allowOverlap="1" wp14:anchorId="3F36DE9A" wp14:editId="61F21D4D">
             <wp:simplePos x="0" y="0"/>
             <wp:positionH relativeFrom="column">
               <wp:posOffset>3023235</wp:posOffset>
@@ -3082,6 +5599,119 @@
             </wp14:sizeRelV>
           </wp:anchor>
         </w:drawing>
+      </w:r>
+      <w:r>
+        <w:rPr>
+          <w:noProof/>
+        </w:rPr>
+        <mc:AlternateContent>
+          <mc:Choice Requires="wps">
+            <w:drawing>
+              <wp:anchor distT="0" distB="0" distL="114300" distR="114300" simplePos="0" relativeHeight="251728896" behindDoc="0" locked="0" layoutInCell="1" allowOverlap="1" wp14:anchorId="1B692507" wp14:editId="2BBE2B7A">
+                <wp:simplePos x="0" y="0"/>
+                <wp:positionH relativeFrom="column">
+                  <wp:posOffset>-405765</wp:posOffset>
+                </wp:positionH>
+                <wp:positionV relativeFrom="paragraph">
+                  <wp:posOffset>2796540</wp:posOffset>
+                </wp:positionV>
+                <wp:extent cx="3500755" cy="287655"/>
+                <wp:effectExtent l="0" t="0" r="0" b="0"/>
+                <wp:wrapTight wrapText="bothSides">
+                  <wp:wrapPolygon edited="0">
+                    <wp:start x="0" y="0"/>
+                    <wp:lineTo x="0" y="20571"/>
+                    <wp:lineTo x="21471" y="20571"/>
+                    <wp:lineTo x="21471" y="0"/>
+                    <wp:lineTo x="0" y="0"/>
+                  </wp:wrapPolygon>
+                </wp:wrapTight>
+                <wp:docPr id="62" name="Text Box 62"/>
+                <wp:cNvGraphicFramePr/>
+                <a:graphic xmlns:a="http://schemas.openxmlformats.org/drawingml/2006/main">
+                  <a:graphicData uri="http://schemas.microsoft.com/office/word/2010/wordprocessingShape">
+                    <wps:wsp>
+                      <wps:cNvSpPr txBox="1"/>
+                      <wps:spPr>
+                        <a:xfrm>
+                          <a:off x="0" y="0"/>
+                          <a:ext cx="3500755" cy="287655"/>
+                        </a:xfrm>
+                        <a:prstGeom prst="rect">
+                          <a:avLst/>
+                        </a:prstGeom>
+                        <a:solidFill>
+                          <a:prstClr val="white"/>
+                        </a:solidFill>
+                        <a:ln>
+                          <a:noFill/>
+                        </a:ln>
+                        <a:effectLst/>
+                      </wps:spPr>
+                      <wps:txbx>
+                        <w:txbxContent>
+                          <w:p>
+                            <w:pPr>
+                              <w:pStyle w:val="Caption"/>
+                              <w:jc w:val="center"/>
+                              <w:rPr>
+                                <w:noProof/>
+                                <w:sz w:val="22"/>
+                                <w:szCs w:val="22"/>
+                              </w:rPr>
+                            </w:pPr>
+                            <w:r>
+                              <w:rPr>
+                                <w:sz w:val="22"/>
+                                <w:szCs w:val="22"/>
+                              </w:rPr>
+                              <w:t xml:space="preserve">Convolution C1 </w:t>
+                            </w:r>
+                          </w:p>
+                        </w:txbxContent>
+                      </wps:txbx>
+                      <wps:bodyPr rot="0" spcFirstLastPara="0" vertOverflow="overflow" horzOverflow="overflow" vert="horz" wrap="square" lIns="0" tIns="0" rIns="0" bIns="0" numCol="1" spcCol="0" rtlCol="0" fromWordArt="0" anchor="t" anchorCtr="0" forceAA="0" compatLnSpc="1">
+                        <a:prstTxWarp prst="textNoShape">
+                          <a:avLst/>
+                        </a:prstTxWarp>
+                        <a:spAutoFit/>
+                      </wps:bodyPr>
+                    </wps:wsp>
+                  </a:graphicData>
+                </a:graphic>
+              </wp:anchor>
+            </w:drawing>
+          </mc:Choice>
+          <mc:Fallback>
+            <w:pict>
+              <v:shape w14:anchorId="1B692507" id="Text Box 62" o:spid="_x0000_s1047" type="#_x0000_t202" style="position:absolute;margin-left:-31.95pt;margin-top:220.2pt;width:275.65pt;height:22.65pt;z-index:251728896;visibility:visible;mso-wrap-style:square;mso-wrap-distance-left:9pt;mso-wrap-distance-top:0;mso-wrap-distance-right:9pt;mso-wrap-distance-bottom:0;mso-position-horizontal:absolute;mso-position-horizontal-relative:text;mso-position-vertical:absolute;mso-position-vertical-relative:text;v-text-anchor:top" o:gfxdata="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" stroked="f">
+                <v:textbox style="mso-fit-shape-to-text:t" inset="0,0,0,0">
+                  <w:txbxContent>
+                    <w:p>
+                      <w:pPr>
+                        <w:pStyle w:val="Caption"/>
+                        <w:jc w:val="center"/>
+                        <w:rPr>
+                          <w:noProof/>
+                          <w:sz w:val="22"/>
+                          <w:szCs w:val="22"/>
+                        </w:rPr>
+                      </w:pPr>
+                      <w:r>
+                        <w:rPr>
+                          <w:sz w:val="22"/>
+                          <w:szCs w:val="22"/>
+                        </w:rPr>
+                        <w:t xml:space="preserve">Convolution C1 </w:t>
+                      </w:r>
+                    </w:p>
+                  </w:txbxContent>
+                </v:textbox>
+                <w10:wrap type="tight"/>
+              </v:shape>
+            </w:pict>
+          </mc:Fallback>
+        </mc:AlternateContent>
       </w:r>
       <w:r>
         <w:rPr>
@@ -3154,6 +5784,260 @@
     </w:p>
     <w:p/>
     <w:p>
+      <w:r>
+        <w:rPr>
+          <w:noProof/>
+        </w:rPr>
+        <mc:AlternateContent>
+          <mc:Choice Requires="wps">
+            <w:drawing>
+              <wp:anchor distT="0" distB="0" distL="114300" distR="114300" simplePos="0" relativeHeight="251730944" behindDoc="0" locked="0" layoutInCell="1" allowOverlap="1" wp14:anchorId="27D11CC3" wp14:editId="03530700">
+                <wp:simplePos x="0" y="0"/>
+                <wp:positionH relativeFrom="column">
+                  <wp:posOffset>3025140</wp:posOffset>
+                </wp:positionH>
+                <wp:positionV relativeFrom="paragraph">
+                  <wp:posOffset>2726055</wp:posOffset>
+                </wp:positionV>
+                <wp:extent cx="3500755" cy="287655"/>
+                <wp:effectExtent l="0" t="0" r="0" b="0"/>
+                <wp:wrapTight wrapText="bothSides">
+                  <wp:wrapPolygon edited="0">
+                    <wp:start x="0" y="0"/>
+                    <wp:lineTo x="0" y="20571"/>
+                    <wp:lineTo x="21471" y="20571"/>
+                    <wp:lineTo x="21471" y="0"/>
+                    <wp:lineTo x="0" y="0"/>
+                  </wp:wrapPolygon>
+                </wp:wrapTight>
+                <wp:docPr id="65" name="Text Box 65"/>
+                <wp:cNvGraphicFramePr/>
+                <a:graphic xmlns:a="http://schemas.openxmlformats.org/drawingml/2006/main">
+                  <a:graphicData uri="http://schemas.microsoft.com/office/word/2010/wordprocessingShape">
+                    <wps:wsp>
+                      <wps:cNvSpPr txBox="1"/>
+                      <wps:spPr>
+                        <a:xfrm>
+                          <a:off x="0" y="0"/>
+                          <a:ext cx="3500755" cy="287655"/>
+                        </a:xfrm>
+                        <a:prstGeom prst="rect">
+                          <a:avLst/>
+                        </a:prstGeom>
+                        <a:solidFill>
+                          <a:prstClr val="white"/>
+                        </a:solidFill>
+                        <a:ln>
+                          <a:noFill/>
+                        </a:ln>
+                        <a:effectLst/>
+                      </wps:spPr>
+                      <wps:txbx>
+                        <w:txbxContent>
+                          <w:p>
+                            <w:pPr>
+                              <w:pStyle w:val="Caption"/>
+                              <w:jc w:val="center"/>
+                              <w:rPr>
+                                <w:noProof/>
+                                <w:sz w:val="22"/>
+                                <w:szCs w:val="22"/>
+                              </w:rPr>
+                            </w:pPr>
+                            <w:r>
+                              <w:rPr>
+                                <w:sz w:val="22"/>
+                                <w:szCs w:val="22"/>
+                              </w:rPr>
+                              <w:t>Pooling P2</w:t>
+                            </w:r>
+                          </w:p>
+                        </w:txbxContent>
+                      </wps:txbx>
+                      <wps:bodyPr rot="0" spcFirstLastPara="0" vertOverflow="overflow" horzOverflow="overflow" vert="horz" wrap="square" lIns="0" tIns="0" rIns="0" bIns="0" numCol="1" spcCol="0" rtlCol="0" fromWordArt="0" anchor="t" anchorCtr="0" forceAA="0" compatLnSpc="1">
+                        <a:prstTxWarp prst="textNoShape">
+                          <a:avLst/>
+                        </a:prstTxWarp>
+                        <a:spAutoFit/>
+                      </wps:bodyPr>
+                    </wps:wsp>
+                  </a:graphicData>
+                </a:graphic>
+              </wp:anchor>
+            </w:drawing>
+          </mc:Choice>
+          <mc:Fallback>
+            <w:pict>
+              <v:shape w14:anchorId="27D11CC3" id="Text Box 65" o:spid="_x0000_s1048" type="#_x0000_t202" style="position:absolute;margin-left:238.2pt;margin-top:214.65pt;width:275.65pt;height:22.65pt;z-index:251730944;visibility:visible;mso-wrap-style:square;mso-wrap-distance-left:9pt;mso-wrap-distance-top:0;mso-wrap-distance-right:9pt;mso-wrap-distance-bottom:0;mso-position-horizontal:absolute;mso-position-horizontal-relative:text;mso-position-vertical:absolute;mso-position-vertical-relative:text;v-text-anchor:top" o:gfxdata="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" stroked="f">
+                <v:textbox style="mso-fit-shape-to-text:t" inset="0,0,0,0">
+                  <w:txbxContent>
+                    <w:p>
+                      <w:pPr>
+                        <w:pStyle w:val="Caption"/>
+                        <w:jc w:val="center"/>
+                        <w:rPr>
+                          <w:noProof/>
+                          <w:sz w:val="22"/>
+                          <w:szCs w:val="22"/>
+                        </w:rPr>
+                      </w:pPr>
+                      <w:r>
+                        <w:rPr>
+                          <w:sz w:val="22"/>
+                          <w:szCs w:val="22"/>
+                        </w:rPr>
+                        <w:t>Pooling P2</w:t>
+                      </w:r>
+                    </w:p>
+                  </w:txbxContent>
+                </v:textbox>
+                <w10:wrap type="tight"/>
+              </v:shape>
+            </w:pict>
+          </mc:Fallback>
+        </mc:AlternateContent>
+      </w:r>
+      <w:r>
+        <w:rPr>
+          <w:noProof/>
+        </w:rPr>
+        <mc:AlternateContent>
+          <mc:Choice Requires="wps">
+            <w:drawing>
+              <wp:anchor distT="0" distB="0" distL="114300" distR="114300" simplePos="0" relativeHeight="251735040" behindDoc="0" locked="0" layoutInCell="1" allowOverlap="1" wp14:anchorId="42752795" wp14:editId="7F5FDCD5">
+                <wp:simplePos x="0" y="0"/>
+                <wp:positionH relativeFrom="column">
+                  <wp:posOffset>-60325</wp:posOffset>
+                </wp:positionH>
+                <wp:positionV relativeFrom="paragraph">
+                  <wp:posOffset>2726055</wp:posOffset>
+                </wp:positionV>
+                <wp:extent cx="3500755" cy="287655"/>
+                <wp:effectExtent l="0" t="0" r="0" b="0"/>
+                <wp:wrapTight wrapText="bothSides">
+                  <wp:wrapPolygon edited="0">
+                    <wp:start x="0" y="0"/>
+                    <wp:lineTo x="0" y="20571"/>
+                    <wp:lineTo x="21471" y="20571"/>
+                    <wp:lineTo x="21471" y="0"/>
+                    <wp:lineTo x="0" y="0"/>
+                  </wp:wrapPolygon>
+                </wp:wrapTight>
+                <wp:docPr id="67" name="Text Box 67"/>
+                <wp:cNvGraphicFramePr/>
+                <a:graphic xmlns:a="http://schemas.openxmlformats.org/drawingml/2006/main">
+                  <a:graphicData uri="http://schemas.microsoft.com/office/word/2010/wordprocessingShape">
+                    <wps:wsp>
+                      <wps:cNvSpPr txBox="1"/>
+                      <wps:spPr>
+                        <a:xfrm>
+                          <a:off x="0" y="0"/>
+                          <a:ext cx="3500755" cy="287655"/>
+                        </a:xfrm>
+                        <a:prstGeom prst="rect">
+                          <a:avLst/>
+                        </a:prstGeom>
+                        <a:solidFill>
+                          <a:prstClr val="white"/>
+                        </a:solidFill>
+                        <a:ln>
+                          <a:noFill/>
+                        </a:ln>
+                        <a:effectLst/>
+                      </wps:spPr>
+                      <wps:txbx>
+                        <w:txbxContent>
+                          <w:p>
+                            <w:pPr>
+                              <w:pStyle w:val="Caption"/>
+                              <w:jc w:val="center"/>
+                              <w:rPr>
+                                <w:noProof/>
+                                <w:sz w:val="22"/>
+                                <w:szCs w:val="22"/>
+                              </w:rPr>
+                            </w:pPr>
+                            <w:r>
+                              <w:rPr>
+                                <w:sz w:val="22"/>
+                                <w:szCs w:val="22"/>
+                              </w:rPr>
+                              <w:t>C</w:t>
+                            </w:r>
+                            <w:r>
+                              <w:rPr>
+                                <w:sz w:val="22"/>
+                                <w:szCs w:val="22"/>
+                              </w:rPr>
+                              <w:t>onvolution C2</w:t>
+                            </w:r>
+                            <w:r>
+                              <w:rPr>
+                                <w:sz w:val="22"/>
+                                <w:szCs w:val="22"/>
+                              </w:rPr>
+                              <w:t xml:space="preserve"> </w:t>
+                            </w:r>
+                          </w:p>
+                        </w:txbxContent>
+                      </wps:txbx>
+                      <wps:bodyPr rot="0" spcFirstLastPara="0" vertOverflow="overflow" horzOverflow="overflow" vert="horz" wrap="square" lIns="0" tIns="0" rIns="0" bIns="0" numCol="1" spcCol="0" rtlCol="0" fromWordArt="0" anchor="t" anchorCtr="0" forceAA="0" compatLnSpc="1">
+                        <a:prstTxWarp prst="textNoShape">
+                          <a:avLst/>
+                        </a:prstTxWarp>
+                        <a:spAutoFit/>
+                      </wps:bodyPr>
+                    </wps:wsp>
+                  </a:graphicData>
+                </a:graphic>
+              </wp:anchor>
+            </w:drawing>
+          </mc:Choice>
+          <mc:Fallback>
+            <w:pict>
+              <v:shape w14:anchorId="42752795" id="Text Box 67" o:spid="_x0000_s1049" type="#_x0000_t202" style="position:absolute;margin-left:-4.75pt;margin-top:214.65pt;width:275.65pt;height:22.65pt;z-index:251735040;visibility:visible;mso-wrap-style:square;mso-wrap-distance-left:9pt;mso-wrap-distance-top:0;mso-wrap-distance-right:9pt;mso-wrap-distance-bottom:0;mso-position-horizontal:absolute;mso-position-horizontal-relative:text;mso-position-vertical:absolute;mso-position-vertical-relative:text;v-text-anchor:top" o:gfxdata="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" stroked="f">
+                <v:textbox style="mso-fit-shape-to-text:t" inset="0,0,0,0">
+                  <w:txbxContent>
+                    <w:p>
+                      <w:pPr>
+                        <w:pStyle w:val="Caption"/>
+                        <w:jc w:val="center"/>
+                        <w:rPr>
+                          <w:noProof/>
+                          <w:sz w:val="22"/>
+                          <w:szCs w:val="22"/>
+                        </w:rPr>
+                      </w:pPr>
+                      <w:r>
+                        <w:rPr>
+                          <w:sz w:val="22"/>
+                          <w:szCs w:val="22"/>
+                        </w:rPr>
+                        <w:t>C</w:t>
+                      </w:r>
+                      <w:r>
+                        <w:rPr>
+                          <w:sz w:val="22"/>
+                          <w:szCs w:val="22"/>
+                        </w:rPr>
+                        <w:t>onvolution C2</w:t>
+                      </w:r>
+                      <w:r>
+                        <w:rPr>
+                          <w:sz w:val="22"/>
+                          <w:szCs w:val="22"/>
+                        </w:rPr>
+                        <w:t xml:space="preserve"> </w:t>
+                      </w:r>
+                    </w:p>
+                  </w:txbxContent>
+                </v:textbox>
+                <w10:wrap type="tight"/>
+              </v:shape>
+            </w:pict>
+          </mc:Fallback>
+        </mc:AlternateContent>
+      </w:r>
       <w:r>
         <w:rPr>
           <w:noProof/>
@@ -3870,6 +6754,25 @@
       <w:color w:val="2F5496" w:themeColor="accent1" w:themeShade="BF"/>
     </w:rPr>
   </w:style>
+  <w:style w:type="paragraph" w:styleId="Caption">
+    <w:name w:val="caption"/>
+    <w:basedOn w:val="Normal"/>
+    <w:next w:val="Normal"/>
+    <w:uiPriority w:val="35"/>
+    <w:unhideWhenUsed/>
+    <w:qFormat/>
+    <w:rsid w:val="00767E20"/>
+    <w:pPr>
+      <w:spacing w:after="200"/>
+    </w:pPr>
+    <w:rPr>
+      <w:i/>
+      <w:iCs/>
+      <w:color w:val="44546A" w:themeColor="text2"/>
+      <w:sz w:val="18"/>
+      <w:szCs w:val="18"/>
+    </w:rPr>
+  </w:style>
 </w:styles>
 </file>
 

</xml_diff>